<commit_message>
Sys Admin Lab 1 Finished
</commit_message>
<xml_diff>
--- a/OU Year 3 - 2018/W19 Semester/Advance System Admin/HMWK/HMWK 1/CSI3670_W2019_Lab1_GoogleCloud.docx
+++ b/OU Year 3 - 2018/W19 Semester/Advance System Admin/HMWK/HMWK 1/CSI3670_W2019_Lab1_GoogleCloud.docx
@@ -1,6 +1,6 @@
 
 <file path=word/document.xml><?xml version="1.0" encoding="utf-8"?>
-<w:document xmlns:wpc="http://schemas.microsoft.com/office/word/2010/wordprocessingCanvas" xmlns:cx="http://schemas.microsoft.com/office/drawing/2014/chartex" xmlns:cx1="http://schemas.microsoft.com/office/drawing/2015/9/8/chartex" xmlns:cx2="http://schemas.microsoft.com/office/drawing/2015/10/21/chartex" xmlns:cx3="http://schemas.microsoft.com/office/drawing/2016/5/9/chartex" xmlns:cx4="http://schemas.microsoft.com/office/drawing/2016/5/10/chartex" xmlns:cx5="http://schemas.microsoft.com/office/drawing/2016/5/11/chartex" xmlns:cx6="http://schemas.microsoft.com/office/drawing/2016/5/12/chartex" xmlns:cx7="http://schemas.microsoft.com/office/drawing/2016/5/13/chartex" xmlns:cx8="http://schemas.microsoft.com/office/drawing/2016/5/14/chartex" xmlns:mc="http://schemas.openxmlformats.org/markup-compatibility/2006" xmlns:aink="http://schemas.microsoft.com/office/drawing/2016/ink" xmlns:am3d="http://schemas.microsoft.com/office/drawing/2017/model3d" xmlns:o="urn:schemas-microsoft-com:office:office" xmlns:r="http://schemas.openxmlformats.org/officeDocument/2006/relationships" xmlns:m="http://schemas.openxmlformats.org/officeDocument/2006/math" xmlns:v="urn:schemas-microsoft-com:vml" xmlns:wp14="http://schemas.microsoft.com/office/word/2010/wordprocessingDrawing" xmlns:wp="http://schemas.openxmlformats.org/drawingml/2006/wordprocessingDrawing" xmlns:w10="urn:schemas-microsoft-com:office:word" xmlns:w="http://schemas.openxmlformats.org/wordprocessingml/2006/main" xmlns:w14="http://schemas.microsoft.com/office/word/2010/wordml" xmlns:w15="http://schemas.microsoft.com/office/word/2012/wordml" xmlns:w16cid="http://schemas.microsoft.com/office/word/2016/wordml/cid" xmlns:w16se="http://schemas.microsoft.com/office/word/2015/wordml/symex" xmlns:wpg="http://schemas.microsoft.com/office/word/2010/wordprocessingGroup" xmlns:wpi="http://schemas.microsoft.com/office/word/2010/wordprocessingInk" xmlns:wne="http://schemas.microsoft.com/office/word/2006/wordml" xmlns:wps="http://schemas.microsoft.com/office/word/2010/wordprocessingShape" mc:Ignorable="w14 w15 w16se w16cid wp14">
+<w:document xmlns:ve="http://schemas.openxmlformats.org/markup-compatibility/2006" xmlns:o="urn:schemas-microsoft-com:office:office" xmlns:r="http://schemas.openxmlformats.org/officeDocument/2006/relationships" xmlns:m="http://schemas.openxmlformats.org/officeDocument/2006/math" xmlns:v="urn:schemas-microsoft-com:vml" xmlns:wp="http://schemas.openxmlformats.org/drawingml/2006/wordprocessingDrawing" xmlns:w10="urn:schemas-microsoft-com:office:word" xmlns:w="http://schemas.openxmlformats.org/wordprocessingml/2006/main" xmlns:wne="http://schemas.microsoft.com/office/word/2006/wordml">
   <w:body>
     <w:p>
       <w:pPr>
@@ -697,7 +697,7 @@
           <w:szCs w:val="22"/>
         </w:rPr>
         <w:drawing>
-          <wp:inline distT="114300" distB="114300" distL="114300" distR="114300" wp14:anchorId="03A3A9F9" wp14:editId="38BC74C6">
+          <wp:inline distT="114300" distB="114300" distL="114300" distR="114300">
             <wp:extent cx="3943350" cy="876300"/>
             <wp:effectExtent l="0" t="0" r="0" b="0"/>
             <wp:docPr id="1" name="image2.png"/>
@@ -817,7 +817,7 @@
           <w:szCs w:val="22"/>
         </w:rPr>
         <w:drawing>
-          <wp:inline distT="114300" distB="114300" distL="114300" distR="114300" wp14:anchorId="30D89610" wp14:editId="0001BE41">
+          <wp:inline distT="114300" distB="114300" distL="114300" distR="114300">
             <wp:extent cx="5943600" cy="5105400"/>
             <wp:effectExtent l="0" t="0" r="0" b="0"/>
             <wp:docPr id="6" name="image11.png"/>
@@ -1017,9 +1017,8 @@
           <w:sz w:val="22"/>
           <w:szCs w:val="22"/>
         </w:rPr>
-        <w:lastRenderedPageBreak/>
         <w:drawing>
-          <wp:inline distT="114300" distB="114300" distL="114300" distR="114300" wp14:anchorId="5DEC804E" wp14:editId="55030F1F">
+          <wp:inline distT="114300" distB="114300" distL="114300" distR="114300">
             <wp:extent cx="6332220" cy="2209800"/>
             <wp:effectExtent l="0" t="0" r="0" b="0"/>
             <wp:docPr id="17" name="image16.png"/>
@@ -1032,7 +1031,7 @@
                     <pic:cNvPicPr preferRelativeResize="0"/>
                   </pic:nvPicPr>
                   <pic:blipFill>
-                    <a:blip r:embed="rId11"/>
+                    <a:blip r:embed="rId11" cstate="print"/>
                     <a:srcRect/>
                     <a:stretch>
                       <a:fillRect/>
@@ -1220,7 +1219,7 @@
           <w:szCs w:val="22"/>
         </w:rPr>
         <w:drawing>
-          <wp:inline distT="114300" distB="114300" distL="114300" distR="114300" wp14:anchorId="7167F758" wp14:editId="3C88D811">
+          <wp:inline distT="114300" distB="114300" distL="114300" distR="114300">
             <wp:extent cx="6332220" cy="1397000"/>
             <wp:effectExtent l="0" t="0" r="0" b="0"/>
             <wp:docPr id="15" name="image15.png"/>
@@ -1233,7 +1232,7 @@
                     <pic:cNvPicPr preferRelativeResize="0"/>
                   </pic:nvPicPr>
                   <pic:blipFill>
-                    <a:blip r:embed="rId13"/>
+                    <a:blip r:embed="rId13" cstate="print"/>
                     <a:srcRect/>
                     <a:stretch>
                       <a:fillRect/>
@@ -1389,7 +1388,7 @@
         </w:rPr>
         <w:lastRenderedPageBreak/>
         <w:drawing>
-          <wp:inline distT="114300" distB="114300" distL="114300" distR="114300" wp14:anchorId="68D5C9A2" wp14:editId="6CA5344D">
+          <wp:inline distT="114300" distB="114300" distL="114300" distR="114300">
             <wp:extent cx="4848835" cy="3361373"/>
             <wp:effectExtent l="0" t="0" r="0" b="0"/>
             <wp:docPr id="13" name="image10.png"/>
@@ -1471,7 +1470,7 @@
           <w:szCs w:val="22"/>
         </w:rPr>
         <w:drawing>
-          <wp:inline distT="114300" distB="114300" distL="114300" distR="114300" wp14:anchorId="18D44FC2" wp14:editId="24047A9A">
+          <wp:inline distT="114300" distB="114300" distL="114300" distR="114300">
             <wp:extent cx="691946" cy="591502"/>
             <wp:effectExtent l="0" t="0" r="0" b="0"/>
             <wp:docPr id="12" name="image5.png"/>
@@ -1581,7 +1580,7 @@
           <w:szCs w:val="22"/>
         </w:rPr>
         <w:drawing>
-          <wp:inline distT="114300" distB="114300" distL="114300" distR="114300" wp14:anchorId="5AE03777" wp14:editId="66BCC20B">
+          <wp:inline distT="114300" distB="114300" distL="114300" distR="114300">
             <wp:extent cx="5455920" cy="1889760"/>
             <wp:effectExtent l="0" t="0" r="0" b="0"/>
             <wp:docPr id="7" name="image17.png"/>
@@ -1594,7 +1593,7 @@
                     <pic:cNvPicPr preferRelativeResize="0"/>
                   </pic:nvPicPr>
                   <pic:blipFill>
-                    <a:blip r:embed="rId16"/>
+                    <a:blip r:embed="rId16" cstate="print"/>
                     <a:srcRect/>
                     <a:stretch>
                       <a:fillRect/>
@@ -1701,7 +1700,6 @@
           <w:sz w:val="22"/>
           <w:szCs w:val="22"/>
         </w:rPr>
-        <w:lastRenderedPageBreak/>
         <w:t xml:space="preserve">Ubuntu </w:t>
       </w:r>
       <w:r>
@@ -1787,7 +1785,7 @@
           <w:szCs w:val="22"/>
         </w:rPr>
         <w:drawing>
-          <wp:inline distT="114300" distB="114300" distL="114300" distR="114300" wp14:anchorId="3ED1F948" wp14:editId="18550837">
+          <wp:inline distT="114300" distB="114300" distL="114300" distR="114300">
             <wp:extent cx="3836670" cy="3154680"/>
             <wp:effectExtent l="0" t="0" r="0" b="7620"/>
             <wp:docPr id="3" name="image7.png"/>
@@ -1800,7 +1798,7 @@
                     <pic:cNvPicPr preferRelativeResize="0"/>
                   </pic:nvPicPr>
                   <pic:blipFill>
-                    <a:blip r:embed="rId17"/>
+                    <a:blip r:embed="rId17" cstate="print"/>
                     <a:srcRect/>
                     <a:stretch>
                       <a:fillRect/>
@@ -2029,7 +2027,7 @@
         </w:rPr>
         <w:lastRenderedPageBreak/>
         <w:drawing>
-          <wp:inline distT="0" distB="0" distL="0" distR="0" wp14:anchorId="1128DD48" wp14:editId="67BDC894">
+          <wp:inline distT="0" distB="0" distL="0" distR="0">
             <wp:extent cx="6332220" cy="3596640"/>
             <wp:effectExtent l="0" t="0" r="0" b="3810"/>
             <wp:docPr id="16" name="Picture 16"/>
@@ -2044,7 +2042,7 @@
                     <pic:cNvPicPr/>
                   </pic:nvPicPr>
                   <pic:blipFill>
-                    <a:blip r:embed="rId18"/>
+                    <a:blip r:embed="rId18" cstate="print"/>
                     <a:stretch>
                       <a:fillRect/>
                     </a:stretch>
@@ -2117,7 +2115,7 @@
           <w:szCs w:val="22"/>
         </w:rPr>
         <w:drawing>
-          <wp:inline distT="114300" distB="114300" distL="114300" distR="114300" wp14:anchorId="76C4C328" wp14:editId="757FDD39">
+          <wp:inline distT="114300" distB="114300" distL="114300" distR="114300">
             <wp:extent cx="3780473" cy="1586212"/>
             <wp:effectExtent l="0" t="0" r="0" b="0"/>
             <wp:docPr id="2" name="image12.png"/>
@@ -2130,7 +2128,7 @@
                     <pic:cNvPicPr preferRelativeResize="0"/>
                   </pic:nvPicPr>
                   <pic:blipFill>
-                    <a:blip r:embed="rId19"/>
+                    <a:blip r:embed="rId19" cstate="print"/>
                     <a:srcRect/>
                     <a:stretch>
                       <a:fillRect/>
@@ -2232,8 +2230,9 @@
         <w:rPr>
           <w:noProof/>
         </w:rPr>
+        <w:lastRenderedPageBreak/>
         <w:drawing>
-          <wp:inline distT="0" distB="0" distL="0" distR="0" wp14:anchorId="4556D21C" wp14:editId="2EC7667F">
+          <wp:inline distT="0" distB="0" distL="0" distR="0">
             <wp:extent cx="6332220" cy="1775460"/>
             <wp:effectExtent l="0" t="0" r="0" b="0"/>
             <wp:docPr id="18" name="Picture 18"/>
@@ -2248,7 +2247,7 @@
                     <pic:cNvPicPr/>
                   </pic:nvPicPr>
                   <pic:blipFill>
-                    <a:blip r:embed="rId20"/>
+                    <a:blip r:embed="rId20" cstate="print"/>
                     <a:stretch>
                       <a:fillRect/>
                     </a:stretch>
@@ -2445,7 +2444,7 @@
           <w:szCs w:val="22"/>
         </w:rPr>
         <w:drawing>
-          <wp:inline distT="114300" distB="114300" distL="114300" distR="114300" wp14:anchorId="32B3E650" wp14:editId="3A974C2D">
+          <wp:inline distT="114300" distB="114300" distL="114300" distR="114300">
             <wp:extent cx="1456372" cy="889745"/>
             <wp:effectExtent l="0" t="0" r="0" b="0"/>
             <wp:docPr id="14" name="image1.png"/>
@@ -2560,8 +2559,9 @@
         <w:rPr>
           <w:noProof/>
         </w:rPr>
+        <w:lastRenderedPageBreak/>
         <w:drawing>
-          <wp:inline distT="0" distB="0" distL="0" distR="0" wp14:anchorId="59522E44" wp14:editId="40C5D154">
+          <wp:inline distT="0" distB="0" distL="0" distR="0">
             <wp:extent cx="6332220" cy="3865245"/>
             <wp:effectExtent l="0" t="0" r="0" b="1905"/>
             <wp:docPr id="19" name="Picture 19"/>
@@ -2749,479 +2749,497 @@
           <w:szCs w:val="22"/>
           <w:shd w:val="clear" w:color="auto" w:fill="D9D9D9"/>
         </w:rPr>
+        <w:t>$ sudo apt-get upgrade</w:t>
+      </w:r>
+    </w:p>
+    <w:p>
+      <w:pPr>
+        <w:widowControl w:val="0"/>
+        <w:pBdr>
+          <w:top w:val="nil"/>
+          <w:left w:val="nil"/>
+          <w:bottom w:val="nil"/>
+          <w:right w:val="nil"/>
+          <w:between w:val="nil"/>
+        </w:pBdr>
+        <w:jc w:val="both"/>
+        <w:rPr>
+          <w:rFonts w:ascii="Consolas" w:eastAsia="Consolas" w:hAnsi="Consolas" w:cs="Consolas"/>
+          <w:sz w:val="22"/>
+          <w:szCs w:val="22"/>
+          <w:shd w:val="clear" w:color="auto" w:fill="D9D9D9"/>
+        </w:rPr>
+      </w:pPr>
+      <w:r>
+        <w:rPr>
+          <w:rFonts w:ascii="Consolas" w:eastAsia="Consolas" w:hAnsi="Consolas" w:cs="Consolas"/>
+          <w:sz w:val="22"/>
+          <w:szCs w:val="22"/>
+          <w:shd w:val="clear" w:color="auto" w:fill="D9D9D9"/>
+        </w:rPr>
+        <w:t>$ sudo apt-get install apache2</w:t>
+      </w:r>
+    </w:p>
+    <w:p>
+      <w:pPr>
+        <w:widowControl w:val="0"/>
+        <w:pBdr>
+          <w:top w:val="nil"/>
+          <w:left w:val="nil"/>
+          <w:bottom w:val="nil"/>
+          <w:right w:val="nil"/>
+          <w:between w:val="nil"/>
+        </w:pBdr>
+        <w:rPr>
+          <w:rFonts w:ascii="Arial" w:eastAsia="Arial" w:hAnsi="Arial" w:cs="Arial"/>
+          <w:sz w:val="22"/>
+          <w:szCs w:val="22"/>
+        </w:rPr>
+      </w:pPr>
+    </w:p>
+    <w:p>
+      <w:pPr>
+        <w:widowControl w:val="0"/>
+        <w:pBdr>
+          <w:top w:val="nil"/>
+          <w:left w:val="nil"/>
+          <w:bottom w:val="nil"/>
+          <w:right w:val="nil"/>
+          <w:between w:val="nil"/>
+        </w:pBdr>
+        <w:rPr>
+          <w:rFonts w:ascii="Arial" w:eastAsia="Arial" w:hAnsi="Arial" w:cs="Arial"/>
+          <w:sz w:val="22"/>
+          <w:szCs w:val="22"/>
+        </w:rPr>
+      </w:pPr>
+      <w:r>
+        <w:rPr>
+          <w:rFonts w:ascii="Arial" w:eastAsia="Arial" w:hAnsi="Arial" w:cs="Arial"/>
+          <w:sz w:val="22"/>
+          <w:szCs w:val="22"/>
+        </w:rPr>
+        <w:t xml:space="preserve">Type </w:t>
+      </w:r>
+      <w:r>
+        <w:rPr>
+          <w:rFonts w:ascii="Arial" w:eastAsia="Arial" w:hAnsi="Arial" w:cs="Arial"/>
+          <w:b/>
+          <w:sz w:val="22"/>
+          <w:szCs w:val="22"/>
+        </w:rPr>
+        <w:t>y</w:t>
+      </w:r>
+      <w:r>
+        <w:rPr>
+          <w:rFonts w:ascii="Arial" w:eastAsia="Arial" w:hAnsi="Arial" w:cs="Arial"/>
+          <w:sz w:val="22"/>
+          <w:szCs w:val="22"/>
+        </w:rPr>
+        <w:t xml:space="preserve"> and hit enter to accept.</w:t>
+      </w:r>
+    </w:p>
+    <w:p>
+      <w:pPr>
+        <w:widowControl w:val="0"/>
+        <w:pBdr>
+          <w:top w:val="nil"/>
+          <w:left w:val="nil"/>
+          <w:bottom w:val="nil"/>
+          <w:right w:val="nil"/>
+          <w:between w:val="nil"/>
+        </w:pBdr>
+        <w:rPr>
+          <w:rFonts w:ascii="Arial" w:eastAsia="Arial" w:hAnsi="Arial" w:cs="Arial"/>
+          <w:sz w:val="22"/>
+          <w:szCs w:val="22"/>
+        </w:rPr>
+      </w:pPr>
+    </w:p>
+    <w:p>
+      <w:pPr>
+        <w:widowControl w:val="0"/>
+        <w:pBdr>
+          <w:top w:val="nil"/>
+          <w:left w:val="nil"/>
+          <w:bottom w:val="nil"/>
+          <w:right w:val="nil"/>
+          <w:between w:val="nil"/>
+        </w:pBdr>
+        <w:rPr>
+          <w:rFonts w:ascii="Arial" w:hAnsi="Arial" w:cs="Arial"/>
+          <w:sz w:val="22"/>
+          <w:szCs w:val="22"/>
+        </w:rPr>
+      </w:pPr>
+      <w:r>
+        <w:rPr>
+          <w:rFonts w:ascii="Arial" w:hAnsi="Arial" w:cs="Arial"/>
+          <w:sz w:val="22"/>
+          <w:szCs w:val="22"/>
+        </w:rPr>
+        <w:t xml:space="preserve">This is your microinstance.  </w:t>
+      </w:r>
+      <w:r>
+        <w:rPr>
+          <w:rFonts w:ascii="Arial" w:hAnsi="Arial" w:cs="Arial"/>
+          <w:b/>
+          <w:color w:val="FF0000"/>
+          <w:sz w:val="22"/>
+          <w:szCs w:val="22"/>
+        </w:rPr>
+        <w:t>Take a screenshot of your browser window with the Apache default screen</w:t>
+      </w:r>
+      <w:r>
+        <w:rPr>
+          <w:rFonts w:ascii="Arial" w:hAnsi="Arial" w:cs="Arial"/>
+          <w:sz w:val="22"/>
+          <w:szCs w:val="22"/>
+        </w:rPr>
+        <w:t xml:space="preserve"> (should just be able to visit your external IP address)</w:t>
+      </w:r>
+      <w:r>
+        <w:rPr>
+          <w:rFonts w:ascii="Arial" w:hAnsi="Arial" w:cs="Arial"/>
+          <w:sz w:val="22"/>
+          <w:szCs w:val="22"/>
+        </w:rPr>
+        <w:t>.  This is the one that you leave on all the time.</w:t>
+      </w:r>
+    </w:p>
+    <w:p>
+      <w:pPr>
+        <w:widowControl w:val="0"/>
+        <w:pBdr>
+          <w:top w:val="nil"/>
+          <w:left w:val="nil"/>
+          <w:bottom w:val="nil"/>
+          <w:right w:val="nil"/>
+          <w:between w:val="nil"/>
+        </w:pBdr>
+        <w:rPr>
+          <w:rFonts w:ascii="Arial" w:hAnsi="Arial" w:cs="Arial"/>
+          <w:sz w:val="22"/>
+          <w:szCs w:val="22"/>
+        </w:rPr>
+      </w:pPr>
+    </w:p>
+    <w:p>
+      <w:pPr>
+        <w:widowControl w:val="0"/>
+        <w:pBdr>
+          <w:top w:val="nil"/>
+          <w:left w:val="nil"/>
+          <w:bottom w:val="nil"/>
+          <w:right w:val="nil"/>
+          <w:between w:val="nil"/>
+        </w:pBdr>
+        <w:rPr>
+          <w:rFonts w:ascii="Arial" w:hAnsi="Arial" w:cs="Arial"/>
+          <w:b/>
+          <w:sz w:val="22"/>
+          <w:szCs w:val="22"/>
+        </w:rPr>
+      </w:pPr>
+      <w:r>
+        <w:rPr>
+          <w:rFonts w:ascii="Arial" w:hAnsi="Arial" w:cs="Arial"/>
+          <w:b/>
+          <w:sz w:val="22"/>
+          <w:szCs w:val="22"/>
+        </w:rPr>
+        <w:t>Windows VM</w:t>
+      </w:r>
+    </w:p>
+    <w:p>
+      <w:pPr>
+        <w:widowControl w:val="0"/>
+        <w:pBdr>
+          <w:top w:val="nil"/>
+          <w:left w:val="nil"/>
+          <w:bottom w:val="nil"/>
+          <w:right w:val="nil"/>
+          <w:between w:val="nil"/>
+        </w:pBdr>
+        <w:rPr>
+          <w:rFonts w:ascii="Arial" w:hAnsi="Arial" w:cs="Arial"/>
+          <w:b/>
+          <w:sz w:val="22"/>
+          <w:szCs w:val="22"/>
+        </w:rPr>
+      </w:pPr>
+    </w:p>
+    <w:p>
+      <w:pPr>
+        <w:widowControl w:val="0"/>
+        <w:pBdr>
+          <w:top w:val="nil"/>
+          <w:left w:val="nil"/>
+          <w:bottom w:val="nil"/>
+          <w:right w:val="nil"/>
+          <w:between w:val="nil"/>
+        </w:pBdr>
+        <w:rPr>
+          <w:rFonts w:ascii="Arial" w:eastAsia="Arial" w:hAnsi="Arial" w:cs="Arial"/>
+          <w:sz w:val="22"/>
+          <w:szCs w:val="22"/>
+        </w:rPr>
+      </w:pPr>
+      <w:r>
+        <w:rPr>
+          <w:rFonts w:ascii="Arial" w:hAnsi="Arial" w:cs="Arial"/>
+          <w:sz w:val="22"/>
+          <w:szCs w:val="22"/>
+        </w:rPr>
+        <w:t xml:space="preserve">Go through the same process as before, but instead pick </w:t>
+      </w:r>
+      <w:r>
+        <w:rPr>
+          <w:rFonts w:ascii="Arial" w:hAnsi="Arial" w:cs="Arial"/>
+          <w:sz w:val="22"/>
+          <w:szCs w:val="22"/>
+        </w:rPr>
+        <w:t xml:space="preserve">Windows Server 2016.  Name it </w:t>
+      </w:r>
+      <w:r>
+        <w:rPr>
+          <w:rFonts w:ascii="Arial" w:eastAsia="Arial" w:hAnsi="Arial" w:cs="Arial"/>
+          <w:b/>
+          <w:sz w:val="22"/>
+          <w:szCs w:val="22"/>
+        </w:rPr>
+        <w:t>&lt;lastname&gt;-csi3670-windows-instance-1</w:t>
+      </w:r>
+      <w:r>
+        <w:rPr>
+          <w:rFonts w:ascii="Arial" w:eastAsia="Arial" w:hAnsi="Arial" w:cs="Arial"/>
+          <w:sz w:val="22"/>
+          <w:szCs w:val="22"/>
+        </w:rPr>
+        <w:t>.</w:t>
+      </w:r>
+      <w:r>
+        <w:rPr>
+          <w:rFonts w:ascii="Arial" w:eastAsia="Arial" w:hAnsi="Arial" w:cs="Arial"/>
+          <w:sz w:val="22"/>
+          <w:szCs w:val="22"/>
+        </w:rPr>
+        <w:t xml:space="preserve">  Give it </w:t>
+      </w:r>
+      <w:r>
+        <w:rPr>
+          <w:rFonts w:ascii="Arial" w:eastAsia="Arial" w:hAnsi="Arial" w:cs="Arial"/>
+          <w:sz w:val="22"/>
+          <w:szCs w:val="22"/>
+        </w:rPr>
+        <w:t xml:space="preserve">a </w:t>
+      </w:r>
+      <w:r>
+        <w:rPr>
+          <w:rFonts w:ascii="Arial" w:eastAsia="Arial" w:hAnsi="Arial" w:cs="Arial"/>
+          <w:b/>
+          <w:sz w:val="22"/>
+          <w:szCs w:val="22"/>
+        </w:rPr>
+        <w:t>n1-standard-1 (1 vCPU, 3.75 GB memory)</w:t>
+      </w:r>
+      <w:r>
+        <w:rPr>
+          <w:rFonts w:ascii="Arial" w:eastAsia="Arial" w:hAnsi="Arial" w:cs="Arial"/>
+          <w:b/>
+          <w:sz w:val="22"/>
+          <w:szCs w:val="22"/>
+        </w:rPr>
+        <w:t xml:space="preserve"> CPU and RAM.  </w:t>
+      </w:r>
+      <w:r>
+        <w:rPr>
+          <w:rFonts w:ascii="Arial" w:eastAsia="Arial" w:hAnsi="Arial" w:cs="Arial"/>
+          <w:sz w:val="22"/>
+          <w:szCs w:val="22"/>
+        </w:rPr>
+        <w:t xml:space="preserve">Anywhere from </w:t>
+      </w:r>
+      <w:r>
+        <w:rPr>
+          <w:rFonts w:ascii="Arial" w:eastAsia="Arial" w:hAnsi="Arial" w:cs="Arial"/>
+          <w:b/>
+          <w:sz w:val="22"/>
+          <w:szCs w:val="22"/>
+        </w:rPr>
+        <w:t>30-50GB</w:t>
+      </w:r>
+      <w:r>
+        <w:rPr>
+          <w:rFonts w:ascii="Arial" w:eastAsia="Arial" w:hAnsi="Arial" w:cs="Arial"/>
+          <w:sz w:val="22"/>
+          <w:szCs w:val="22"/>
+        </w:rPr>
+        <w:t xml:space="preserve"> should be fine for HDD space.</w:t>
+      </w:r>
+    </w:p>
+    <w:p>
+      <w:pPr>
+        <w:widowControl w:val="0"/>
+        <w:pBdr>
+          <w:top w:val="nil"/>
+          <w:left w:val="nil"/>
+          <w:bottom w:val="nil"/>
+          <w:right w:val="nil"/>
+          <w:between w:val="nil"/>
+        </w:pBdr>
+        <w:rPr>
+          <w:rFonts w:ascii="Arial" w:eastAsia="Arial" w:hAnsi="Arial" w:cs="Arial"/>
+          <w:sz w:val="22"/>
+          <w:szCs w:val="22"/>
+        </w:rPr>
+      </w:pPr>
+    </w:p>
+    <w:p>
+      <w:pPr>
+        <w:widowControl w:val="0"/>
+        <w:pBdr>
+          <w:top w:val="nil"/>
+          <w:left w:val="nil"/>
+          <w:bottom w:val="nil"/>
+          <w:right w:val="nil"/>
+          <w:between w:val="nil"/>
+        </w:pBdr>
+        <w:rPr>
+          <w:rFonts w:ascii="Arial" w:eastAsia="Arial" w:hAnsi="Arial" w:cs="Arial"/>
+          <w:b/>
+          <w:sz w:val="22"/>
+          <w:szCs w:val="22"/>
+        </w:rPr>
+      </w:pPr>
+      <w:r>
+        <w:rPr>
+          <w:rFonts w:ascii="Arial" w:eastAsia="Arial" w:hAnsi="Arial" w:cs="Arial"/>
+          <w:sz w:val="22"/>
+          <w:szCs w:val="22"/>
+        </w:rPr>
+        <w:t xml:space="preserve">Create it, turn it on.  </w:t>
+      </w:r>
+      <w:r>
+        <w:rPr>
+          <w:rFonts w:ascii="Arial" w:eastAsia="Arial" w:hAnsi="Arial" w:cs="Arial"/>
+          <w:b/>
+          <w:sz w:val="22"/>
+          <w:szCs w:val="22"/>
+        </w:rPr>
+        <w:t xml:space="preserve">This one you should turn off when you are done!.  </w:t>
+      </w:r>
+    </w:p>
+    <w:p>
+      <w:pPr>
+        <w:widowControl w:val="0"/>
+        <w:pBdr>
+          <w:top w:val="nil"/>
+          <w:left w:val="nil"/>
+          <w:bottom w:val="nil"/>
+          <w:right w:val="nil"/>
+          <w:between w:val="nil"/>
+        </w:pBdr>
+        <w:rPr>
+          <w:rFonts w:ascii="Arial" w:eastAsia="Arial" w:hAnsi="Arial" w:cs="Arial"/>
+          <w:b/>
+          <w:sz w:val="22"/>
+          <w:szCs w:val="22"/>
+        </w:rPr>
+      </w:pPr>
+    </w:p>
+    <w:p>
+      <w:pPr>
+        <w:widowControl w:val="0"/>
+        <w:pBdr>
+          <w:top w:val="nil"/>
+          <w:left w:val="nil"/>
+          <w:bottom w:val="nil"/>
+          <w:right w:val="nil"/>
+          <w:between w:val="nil"/>
+        </w:pBdr>
+        <w:rPr>
+          <w:rFonts w:ascii="Arial" w:eastAsia="Arial" w:hAnsi="Arial" w:cs="Arial"/>
+          <w:sz w:val="22"/>
+          <w:szCs w:val="22"/>
+        </w:rPr>
+      </w:pPr>
+      <w:r>
+        <w:rPr>
+          <w:rFonts w:ascii="Arial" w:eastAsia="Arial" w:hAnsi="Arial" w:cs="Arial"/>
+          <w:sz w:val="22"/>
+          <w:szCs w:val="22"/>
+        </w:rPr>
+        <w:t>Click the RDP</w:t>
+      </w:r>
+      <w:r>
+        <w:rPr>
+          <w:rFonts w:ascii="Arial" w:eastAsia="Arial" w:hAnsi="Arial" w:cs="Arial"/>
+          <w:sz w:val="22"/>
+          <w:szCs w:val="22"/>
+        </w:rPr>
+        <w:t xml:space="preserve"> icon in Google Cloud to launch a Remote Desktop session (either use the downloaded </w:t>
+      </w:r>
+      <w:r>
+        <w:rPr>
+          <w:rFonts w:ascii="Arial" w:eastAsia="Arial" w:hAnsi="Arial" w:cs="Arial"/>
+          <w:sz w:val="22"/>
+          <w:szCs w:val="22"/>
+        </w:rPr>
         <w:lastRenderedPageBreak/>
-        <w:t>$ sudo apt-get upgrade</w:t>
-      </w:r>
-    </w:p>
-    <w:p>
-      <w:pPr>
-        <w:widowControl w:val="0"/>
-        <w:pBdr>
-          <w:top w:val="nil"/>
-          <w:left w:val="nil"/>
-          <w:bottom w:val="nil"/>
-          <w:right w:val="nil"/>
-          <w:between w:val="nil"/>
-        </w:pBdr>
-        <w:jc w:val="both"/>
-        <w:rPr>
-          <w:rFonts w:ascii="Consolas" w:eastAsia="Consolas" w:hAnsi="Consolas" w:cs="Consolas"/>
-          <w:sz w:val="22"/>
-          <w:szCs w:val="22"/>
-          <w:shd w:val="clear" w:color="auto" w:fill="D9D9D9"/>
-        </w:rPr>
-      </w:pPr>
-      <w:r>
-        <w:rPr>
-          <w:rFonts w:ascii="Consolas" w:eastAsia="Consolas" w:hAnsi="Consolas" w:cs="Consolas"/>
-          <w:sz w:val="22"/>
-          <w:szCs w:val="22"/>
-          <w:shd w:val="clear" w:color="auto" w:fill="D9D9D9"/>
-        </w:rPr>
-        <w:t>$ sudo apt-get install apache2</w:t>
-      </w:r>
-    </w:p>
-    <w:p>
-      <w:pPr>
-        <w:widowControl w:val="0"/>
-        <w:pBdr>
-          <w:top w:val="nil"/>
-          <w:left w:val="nil"/>
-          <w:bottom w:val="nil"/>
-          <w:right w:val="nil"/>
-          <w:between w:val="nil"/>
-        </w:pBdr>
-        <w:rPr>
-          <w:rFonts w:ascii="Arial" w:eastAsia="Arial" w:hAnsi="Arial" w:cs="Arial"/>
-          <w:sz w:val="22"/>
-          <w:szCs w:val="22"/>
-        </w:rPr>
-      </w:pPr>
-    </w:p>
-    <w:p>
-      <w:pPr>
-        <w:widowControl w:val="0"/>
-        <w:pBdr>
-          <w:top w:val="nil"/>
-          <w:left w:val="nil"/>
-          <w:bottom w:val="nil"/>
-          <w:right w:val="nil"/>
-          <w:between w:val="nil"/>
-        </w:pBdr>
-        <w:rPr>
-          <w:rFonts w:ascii="Arial" w:eastAsia="Arial" w:hAnsi="Arial" w:cs="Arial"/>
-          <w:sz w:val="22"/>
-          <w:szCs w:val="22"/>
-        </w:rPr>
-      </w:pPr>
-      <w:r>
-        <w:rPr>
-          <w:rFonts w:ascii="Arial" w:eastAsia="Arial" w:hAnsi="Arial" w:cs="Arial"/>
-          <w:sz w:val="22"/>
-          <w:szCs w:val="22"/>
-        </w:rPr>
-        <w:t xml:space="preserve">Type </w:t>
-      </w:r>
-      <w:r>
-        <w:rPr>
-          <w:rFonts w:ascii="Arial" w:eastAsia="Arial" w:hAnsi="Arial" w:cs="Arial"/>
-          <w:b/>
-          <w:sz w:val="22"/>
-          <w:szCs w:val="22"/>
-        </w:rPr>
-        <w:t>y</w:t>
-      </w:r>
-      <w:r>
-        <w:rPr>
-          <w:rFonts w:ascii="Arial" w:eastAsia="Arial" w:hAnsi="Arial" w:cs="Arial"/>
-          <w:sz w:val="22"/>
-          <w:szCs w:val="22"/>
-        </w:rPr>
-        <w:t xml:space="preserve"> and hit enter to accept.</w:t>
-      </w:r>
-    </w:p>
-    <w:p>
-      <w:pPr>
-        <w:widowControl w:val="0"/>
-        <w:pBdr>
-          <w:top w:val="nil"/>
-          <w:left w:val="nil"/>
-          <w:bottom w:val="nil"/>
-          <w:right w:val="nil"/>
-          <w:between w:val="nil"/>
-        </w:pBdr>
-        <w:rPr>
-          <w:rFonts w:ascii="Arial" w:eastAsia="Arial" w:hAnsi="Arial" w:cs="Arial"/>
-          <w:sz w:val="22"/>
-          <w:szCs w:val="22"/>
-        </w:rPr>
-      </w:pPr>
-    </w:p>
-    <w:p>
-      <w:pPr>
-        <w:widowControl w:val="0"/>
-        <w:pBdr>
-          <w:top w:val="nil"/>
-          <w:left w:val="nil"/>
-          <w:bottom w:val="nil"/>
-          <w:right w:val="nil"/>
-          <w:between w:val="nil"/>
-        </w:pBdr>
-        <w:rPr>
-          <w:rFonts w:ascii="Arial" w:hAnsi="Arial" w:cs="Arial"/>
-          <w:sz w:val="22"/>
-          <w:szCs w:val="22"/>
-        </w:rPr>
-      </w:pPr>
-      <w:r>
-        <w:rPr>
-          <w:rFonts w:ascii="Arial" w:hAnsi="Arial" w:cs="Arial"/>
-          <w:sz w:val="22"/>
-          <w:szCs w:val="22"/>
-        </w:rPr>
-        <w:t xml:space="preserve">This is your microinstance.  </w:t>
-      </w:r>
-      <w:r>
-        <w:rPr>
-          <w:rFonts w:ascii="Arial" w:hAnsi="Arial" w:cs="Arial"/>
+        <w:t>.rdp file or install the Chrome extension).  If you're on Mac or Linux, look up how to connect via Remote Desktop.</w:t>
+      </w:r>
+    </w:p>
+    <w:p>
+      <w:pPr>
+        <w:widowControl w:val="0"/>
+        <w:pBdr>
+          <w:top w:val="nil"/>
+          <w:left w:val="nil"/>
+          <w:bottom w:val="nil"/>
+          <w:right w:val="nil"/>
+          <w:between w:val="nil"/>
+        </w:pBdr>
+        <w:rPr>
+          <w:rFonts w:ascii="Arial" w:eastAsia="Arial" w:hAnsi="Arial" w:cs="Arial"/>
+          <w:sz w:val="22"/>
+          <w:szCs w:val="22"/>
+        </w:rPr>
+      </w:pPr>
+    </w:p>
+    <w:p>
+      <w:pPr>
+        <w:widowControl w:val="0"/>
+        <w:pBdr>
+          <w:top w:val="nil"/>
+          <w:left w:val="nil"/>
+          <w:bottom w:val="nil"/>
+          <w:right w:val="nil"/>
+          <w:between w:val="nil"/>
+        </w:pBdr>
+        <w:rPr>
+          <w:rFonts w:ascii="Arial" w:eastAsia="Arial" w:hAnsi="Arial" w:cs="Arial"/>
+          <w:sz w:val="22"/>
+          <w:szCs w:val="22"/>
+        </w:rPr>
+      </w:pPr>
+      <w:r>
+        <w:rPr>
+          <w:rFonts w:ascii="Arial" w:eastAsia="Arial" w:hAnsi="Arial" w:cs="Arial"/>
+          <w:sz w:val="22"/>
+          <w:szCs w:val="22"/>
+        </w:rPr>
+        <w:t xml:space="preserve">Open up Windows Server.  Install the Web Server Role.  Add the FTP feature.  When you are done, </w:t>
+      </w:r>
+      <w:r>
+        <w:rPr>
+          <w:rFonts w:ascii="Arial" w:eastAsia="Arial" w:hAnsi="Arial" w:cs="Arial"/>
           <w:b/>
           <w:color w:val="FF0000"/>
           <w:sz w:val="22"/>
           <w:szCs w:val="22"/>
         </w:rPr>
-        <w:t>Take a screenshot of your browser window with the Apache default screen</w:t>
-      </w:r>
-      <w:r>
-        <w:rPr>
-          <w:rFonts w:ascii="Arial" w:hAnsi="Arial" w:cs="Arial"/>
-          <w:sz w:val="22"/>
-          <w:szCs w:val="22"/>
-        </w:rPr>
-        <w:t xml:space="preserve"> (should just be able to visit your external IP address)</w:t>
-      </w:r>
-      <w:r>
-        <w:rPr>
-          <w:rFonts w:ascii="Arial" w:hAnsi="Arial" w:cs="Arial"/>
-          <w:sz w:val="22"/>
-          <w:szCs w:val="22"/>
-        </w:rPr>
-        <w:t>.  This is the one that you leave on all the time.</w:t>
-      </w:r>
-    </w:p>
-    <w:p>
-      <w:pPr>
-        <w:widowControl w:val="0"/>
-        <w:pBdr>
-          <w:top w:val="nil"/>
-          <w:left w:val="nil"/>
-          <w:bottom w:val="nil"/>
-          <w:right w:val="nil"/>
-          <w:between w:val="nil"/>
-        </w:pBdr>
-        <w:rPr>
-          <w:rFonts w:ascii="Arial" w:hAnsi="Arial" w:cs="Arial"/>
-          <w:sz w:val="22"/>
-          <w:szCs w:val="22"/>
-        </w:rPr>
-      </w:pPr>
-    </w:p>
-    <w:p>
-      <w:pPr>
-        <w:widowControl w:val="0"/>
-        <w:pBdr>
-          <w:top w:val="nil"/>
-          <w:left w:val="nil"/>
-          <w:bottom w:val="nil"/>
-          <w:right w:val="nil"/>
-          <w:between w:val="nil"/>
-        </w:pBdr>
-        <w:rPr>
-          <w:rFonts w:ascii="Arial" w:hAnsi="Arial" w:cs="Arial"/>
-          <w:b/>
-          <w:sz w:val="22"/>
-          <w:szCs w:val="22"/>
-        </w:rPr>
-      </w:pPr>
-      <w:r>
-        <w:rPr>
-          <w:rFonts w:ascii="Arial" w:hAnsi="Arial" w:cs="Arial"/>
-          <w:b/>
-          <w:sz w:val="22"/>
-          <w:szCs w:val="22"/>
-        </w:rPr>
-        <w:t>Windows VM</w:t>
-      </w:r>
-    </w:p>
-    <w:p>
-      <w:pPr>
-        <w:widowControl w:val="0"/>
-        <w:pBdr>
-          <w:top w:val="nil"/>
-          <w:left w:val="nil"/>
-          <w:bottom w:val="nil"/>
-          <w:right w:val="nil"/>
-          <w:between w:val="nil"/>
-        </w:pBdr>
-        <w:rPr>
-          <w:rFonts w:ascii="Arial" w:hAnsi="Arial" w:cs="Arial"/>
-          <w:b/>
-          <w:sz w:val="22"/>
-          <w:szCs w:val="22"/>
-        </w:rPr>
-      </w:pPr>
-    </w:p>
-    <w:p>
-      <w:pPr>
-        <w:widowControl w:val="0"/>
-        <w:pBdr>
-          <w:top w:val="nil"/>
-          <w:left w:val="nil"/>
-          <w:bottom w:val="nil"/>
-          <w:right w:val="nil"/>
-          <w:between w:val="nil"/>
-        </w:pBdr>
-        <w:rPr>
-          <w:rFonts w:ascii="Arial" w:eastAsia="Arial" w:hAnsi="Arial" w:cs="Arial"/>
-          <w:sz w:val="22"/>
-          <w:szCs w:val="22"/>
-        </w:rPr>
-      </w:pPr>
-      <w:r>
-        <w:rPr>
-          <w:rFonts w:ascii="Arial" w:hAnsi="Arial" w:cs="Arial"/>
-          <w:sz w:val="22"/>
-          <w:szCs w:val="22"/>
-        </w:rPr>
-        <w:t xml:space="preserve">Go through the same process as before, but instead pick </w:t>
-      </w:r>
-      <w:r>
-        <w:rPr>
-          <w:rFonts w:ascii="Arial" w:hAnsi="Arial" w:cs="Arial"/>
-          <w:sz w:val="22"/>
-          <w:szCs w:val="22"/>
-        </w:rPr>
-        <w:t xml:space="preserve">Windows Server 2016.  Name it </w:t>
-      </w:r>
-      <w:r>
-        <w:rPr>
-          <w:rFonts w:ascii="Arial" w:eastAsia="Arial" w:hAnsi="Arial" w:cs="Arial"/>
-          <w:b/>
-          <w:sz w:val="22"/>
-          <w:szCs w:val="22"/>
-        </w:rPr>
-        <w:t>&lt;lastname&gt;-csi3670-windows-instance-1</w:t>
-      </w:r>
-      <w:r>
-        <w:rPr>
-          <w:rFonts w:ascii="Arial" w:eastAsia="Arial" w:hAnsi="Arial" w:cs="Arial"/>
-          <w:sz w:val="22"/>
-          <w:szCs w:val="22"/>
-        </w:rPr>
-        <w:t>.</w:t>
-      </w:r>
-      <w:r>
-        <w:rPr>
-          <w:rFonts w:ascii="Arial" w:eastAsia="Arial" w:hAnsi="Arial" w:cs="Arial"/>
-          <w:sz w:val="22"/>
-          <w:szCs w:val="22"/>
-        </w:rPr>
-        <w:t xml:space="preserve">  Give it </w:t>
-      </w:r>
-      <w:r>
-        <w:rPr>
-          <w:rFonts w:ascii="Arial" w:eastAsia="Arial" w:hAnsi="Arial" w:cs="Arial"/>
-          <w:sz w:val="22"/>
-          <w:szCs w:val="22"/>
-        </w:rPr>
-        <w:t xml:space="preserve">a </w:t>
-      </w:r>
-      <w:r>
-        <w:rPr>
-          <w:rFonts w:ascii="Arial" w:eastAsia="Arial" w:hAnsi="Arial" w:cs="Arial"/>
-          <w:b/>
-          <w:sz w:val="22"/>
-          <w:szCs w:val="22"/>
-        </w:rPr>
-        <w:t>n1-standard-1 (1 vCPU, 3.75 GB memory)</w:t>
-      </w:r>
-      <w:r>
-        <w:rPr>
-          <w:rFonts w:ascii="Arial" w:eastAsia="Arial" w:hAnsi="Arial" w:cs="Arial"/>
-          <w:b/>
-          <w:sz w:val="22"/>
-          <w:szCs w:val="22"/>
-        </w:rPr>
-        <w:t xml:space="preserve"> CPU and RAM.  </w:t>
-      </w:r>
-      <w:r>
-        <w:rPr>
-          <w:rFonts w:ascii="Arial" w:eastAsia="Arial" w:hAnsi="Arial" w:cs="Arial"/>
-          <w:sz w:val="22"/>
-          <w:szCs w:val="22"/>
-        </w:rPr>
-        <w:t xml:space="preserve">Anywhere from </w:t>
-      </w:r>
-      <w:r>
-        <w:rPr>
-          <w:rFonts w:ascii="Arial" w:eastAsia="Arial" w:hAnsi="Arial" w:cs="Arial"/>
-          <w:b/>
-          <w:sz w:val="22"/>
-          <w:szCs w:val="22"/>
-        </w:rPr>
-        <w:t>30-50GB</w:t>
-      </w:r>
-      <w:r>
-        <w:rPr>
-          <w:rFonts w:ascii="Arial" w:eastAsia="Arial" w:hAnsi="Arial" w:cs="Arial"/>
-          <w:sz w:val="22"/>
-          <w:szCs w:val="22"/>
-        </w:rPr>
-        <w:t xml:space="preserve"> should be fine for HDD space.</w:t>
-      </w:r>
-    </w:p>
-    <w:p>
-      <w:pPr>
-        <w:widowControl w:val="0"/>
-        <w:pBdr>
-          <w:top w:val="nil"/>
-          <w:left w:val="nil"/>
-          <w:bottom w:val="nil"/>
-          <w:right w:val="nil"/>
-          <w:between w:val="nil"/>
-        </w:pBdr>
-        <w:rPr>
-          <w:rFonts w:ascii="Arial" w:eastAsia="Arial" w:hAnsi="Arial" w:cs="Arial"/>
-          <w:sz w:val="22"/>
-          <w:szCs w:val="22"/>
-        </w:rPr>
-      </w:pPr>
-    </w:p>
-    <w:p>
-      <w:pPr>
-        <w:widowControl w:val="0"/>
-        <w:pBdr>
-          <w:top w:val="nil"/>
-          <w:left w:val="nil"/>
-          <w:bottom w:val="nil"/>
-          <w:right w:val="nil"/>
-          <w:between w:val="nil"/>
-        </w:pBdr>
-        <w:rPr>
-          <w:rFonts w:ascii="Arial" w:eastAsia="Arial" w:hAnsi="Arial" w:cs="Arial"/>
-          <w:b/>
-          <w:sz w:val="22"/>
-          <w:szCs w:val="22"/>
-        </w:rPr>
-      </w:pPr>
-      <w:r>
-        <w:rPr>
-          <w:rFonts w:ascii="Arial" w:eastAsia="Arial" w:hAnsi="Arial" w:cs="Arial"/>
-          <w:sz w:val="22"/>
-          <w:szCs w:val="22"/>
-        </w:rPr>
-        <w:t xml:space="preserve">Create it, turn it on.  </w:t>
-      </w:r>
-      <w:r>
-        <w:rPr>
-          <w:rFonts w:ascii="Arial" w:eastAsia="Arial" w:hAnsi="Arial" w:cs="Arial"/>
-          <w:b/>
-          <w:sz w:val="22"/>
-          <w:szCs w:val="22"/>
-        </w:rPr>
-        <w:t xml:space="preserve">This one you should turn off when you are done!.  </w:t>
-      </w:r>
-    </w:p>
-    <w:p>
-      <w:pPr>
-        <w:widowControl w:val="0"/>
-        <w:pBdr>
-          <w:top w:val="nil"/>
-          <w:left w:val="nil"/>
-          <w:bottom w:val="nil"/>
-          <w:right w:val="nil"/>
-          <w:between w:val="nil"/>
-        </w:pBdr>
-        <w:rPr>
-          <w:rFonts w:ascii="Arial" w:eastAsia="Arial" w:hAnsi="Arial" w:cs="Arial"/>
-          <w:b/>
-          <w:sz w:val="22"/>
-          <w:szCs w:val="22"/>
-        </w:rPr>
-      </w:pPr>
-    </w:p>
-    <w:p>
-      <w:pPr>
-        <w:widowControl w:val="0"/>
-        <w:pBdr>
-          <w:top w:val="nil"/>
-          <w:left w:val="nil"/>
-          <w:bottom w:val="nil"/>
-          <w:right w:val="nil"/>
-          <w:between w:val="nil"/>
-        </w:pBdr>
-        <w:rPr>
-          <w:rFonts w:ascii="Arial" w:eastAsia="Arial" w:hAnsi="Arial" w:cs="Arial"/>
-          <w:sz w:val="22"/>
-          <w:szCs w:val="22"/>
-        </w:rPr>
-      </w:pPr>
-      <w:r>
-        <w:rPr>
-          <w:rFonts w:ascii="Arial" w:eastAsia="Arial" w:hAnsi="Arial" w:cs="Arial"/>
-          <w:sz w:val="22"/>
-          <w:szCs w:val="22"/>
-        </w:rPr>
-        <w:t>Click the RDP</w:t>
-      </w:r>
-      <w:r>
-        <w:rPr>
-          <w:rFonts w:ascii="Arial" w:eastAsia="Arial" w:hAnsi="Arial" w:cs="Arial"/>
-          <w:sz w:val="22"/>
-          <w:szCs w:val="22"/>
-        </w:rPr>
-        <w:t xml:space="preserve"> icon in Google Cloud to launch a Remote Desktop session (either use the downloaded .rdp file or install the Chrome extension).  If you're on Mac or Linux, look up how to connect via Remote Desktop.</w:t>
-      </w:r>
-    </w:p>
-    <w:p>
-      <w:pPr>
-        <w:widowControl w:val="0"/>
-        <w:pBdr>
-          <w:top w:val="nil"/>
-          <w:left w:val="nil"/>
-          <w:bottom w:val="nil"/>
-          <w:right w:val="nil"/>
-          <w:between w:val="nil"/>
-        </w:pBdr>
-        <w:rPr>
-          <w:rFonts w:ascii="Arial" w:eastAsia="Arial" w:hAnsi="Arial" w:cs="Arial"/>
-          <w:sz w:val="22"/>
-          <w:szCs w:val="22"/>
-        </w:rPr>
-      </w:pPr>
-    </w:p>
-    <w:p>
-      <w:pPr>
-        <w:widowControl w:val="0"/>
-        <w:pBdr>
-          <w:top w:val="nil"/>
-          <w:left w:val="nil"/>
-          <w:bottom w:val="nil"/>
-          <w:right w:val="nil"/>
-          <w:between w:val="nil"/>
-        </w:pBdr>
-        <w:rPr>
-          <w:rFonts w:ascii="Arial" w:eastAsia="Arial" w:hAnsi="Arial" w:cs="Arial"/>
-          <w:sz w:val="22"/>
-          <w:szCs w:val="22"/>
-        </w:rPr>
-      </w:pPr>
-      <w:r>
-        <w:rPr>
-          <w:rFonts w:ascii="Arial" w:eastAsia="Arial" w:hAnsi="Arial" w:cs="Arial"/>
-          <w:sz w:val="22"/>
-          <w:szCs w:val="22"/>
-        </w:rPr>
-        <w:t xml:space="preserve">Open up Windows Server.  Install the Web Server Role.  Add the FTP feature.  When you are done, </w:t>
+        <w:t xml:space="preserve">take a screenshot of your Server </w:t>
       </w:r>
       <w:r>
         <w:rPr>
@@ -3231,7 +3249,7 @@
           <w:sz w:val="22"/>
           <w:szCs w:val="22"/>
         </w:rPr>
-        <w:t xml:space="preserve">take a screenshot of your Server </w:t>
+        <w:t>Manager</w:t>
       </w:r>
       <w:r>
         <w:rPr>
@@ -3241,15 +3259,6 @@
           <w:sz w:val="22"/>
           <w:szCs w:val="22"/>
         </w:rPr>
-        <w:t>Manager</w:t>
-      </w:r>
-      <w:r>
-        <w:rPr>
-          <w:rFonts w:ascii="Arial" w:eastAsia="Arial" w:hAnsi="Arial" w:cs="Arial"/>
-          <w:color w:val="FF0000"/>
-          <w:sz w:val="22"/>
-          <w:szCs w:val="22"/>
-        </w:rPr>
         <w:t xml:space="preserve"> </w:t>
       </w:r>
       <w:r>
@@ -3797,7 +3806,6 @@
           <w:sz w:val="22"/>
           <w:szCs w:val="22"/>
         </w:rPr>
-        <w:lastRenderedPageBreak/>
         <w:t>85</w:t>
       </w:r>
       <w:r>
@@ -4129,7 +4137,23 @@
           <w:sz w:val="22"/>
           <w:szCs w:val="22"/>
         </w:rPr>
-        <w:t xml:space="preserve">Assume you are installing Windows Server 2012. Provide two reasons for selecting one version over another. For example, why would you want to install the Foundation edition over the Datacenter edition? Why would you want Standard over Essentials? </w:t>
+        <w:t>Assume you are installing Windows Server 2012. Provide two reasons for selecting one ve</w:t>
+      </w:r>
+      <w:r>
+        <w:rPr>
+          <w:rFonts w:ascii="Arial" w:hAnsi="Arial" w:cs="Arial"/>
+          <w:sz w:val="22"/>
+          <w:szCs w:val="22"/>
+        </w:rPr>
+        <w:t>r</w:t>
+      </w:r>
+      <w:r>
+        <w:rPr>
+          <w:rFonts w:ascii="Arial" w:hAnsi="Arial" w:cs="Arial"/>
+          <w:sz w:val="22"/>
+          <w:szCs w:val="22"/>
+        </w:rPr>
+        <w:t xml:space="preserve">sion over another. For example, why would you want to install the Foundation edition over the Datacenter edition? Why would you want Standard over Essentials? </w:t>
       </w:r>
       <w:r>
         <w:rPr>
@@ -4192,6 +4216,7 @@
           <w:sz w:val="22"/>
           <w:szCs w:val="22"/>
         </w:rPr>
+        <w:lastRenderedPageBreak/>
         <w:t>Look over some of the available roles that Windows Server provides. Select two and describe their purpose.</w:t>
       </w:r>
       <w:r>
@@ -4364,8 +4389,8 @@
 </file>
 
 <file path=word/endnotes.xml><?xml version="1.0" encoding="utf-8"?>
-<w:endnotes xmlns:wpc="http://schemas.microsoft.com/office/word/2010/wordprocessingCanvas" xmlns:cx="http://schemas.microsoft.com/office/drawing/2014/chartex" xmlns:cx1="http://schemas.microsoft.com/office/drawing/2015/9/8/chartex" xmlns:cx2="http://schemas.microsoft.com/office/drawing/2015/10/21/chartex" xmlns:cx3="http://schemas.microsoft.com/office/drawing/2016/5/9/chartex" xmlns:cx4="http://schemas.microsoft.com/office/drawing/2016/5/10/chartex" xmlns:cx5="http://schemas.microsoft.com/office/drawing/2016/5/11/chartex" xmlns:cx6="http://schemas.microsoft.com/office/drawing/2016/5/12/chartex" xmlns:cx7="http://schemas.microsoft.com/office/drawing/2016/5/13/chartex" xmlns:cx8="http://schemas.microsoft.com/office/drawing/2016/5/14/chartex" xmlns:mc="http://schemas.openxmlformats.org/markup-compatibility/2006" xmlns:aink="http://schemas.microsoft.com/office/drawing/2016/ink" xmlns:am3d="http://schemas.microsoft.com/office/drawing/2017/model3d" xmlns:o="urn:schemas-microsoft-com:office:office" xmlns:r="http://schemas.openxmlformats.org/officeDocument/2006/relationships" xmlns:m="http://schemas.openxmlformats.org/officeDocument/2006/math" xmlns:v="urn:schemas-microsoft-com:vml" xmlns:wp14="http://schemas.microsoft.com/office/word/2010/wordprocessingDrawing" xmlns:wp="http://schemas.openxmlformats.org/drawingml/2006/wordprocessingDrawing" xmlns:w10="urn:schemas-microsoft-com:office:word" xmlns:w="http://schemas.openxmlformats.org/wordprocessingml/2006/main" xmlns:w14="http://schemas.microsoft.com/office/word/2010/wordml" xmlns:w15="http://schemas.microsoft.com/office/word/2012/wordml" xmlns:w16cid="http://schemas.microsoft.com/office/word/2016/wordml/cid" xmlns:w16se="http://schemas.microsoft.com/office/word/2015/wordml/symex" xmlns:wpg="http://schemas.microsoft.com/office/word/2010/wordprocessingGroup" xmlns:wpi="http://schemas.microsoft.com/office/word/2010/wordprocessingInk" xmlns:wne="http://schemas.microsoft.com/office/word/2006/wordml" xmlns:wps="http://schemas.microsoft.com/office/word/2010/wordprocessingShape" mc:Ignorable="w14 w15 w16se w16cid wp14">
-  <w:endnote w:type="separator" w:id="-1">
+<w:endnotes xmlns:ve="http://schemas.openxmlformats.org/markup-compatibility/2006" xmlns:o="urn:schemas-microsoft-com:office:office" xmlns:r="http://schemas.openxmlformats.org/officeDocument/2006/relationships" xmlns:m="http://schemas.openxmlformats.org/officeDocument/2006/math" xmlns:v="urn:schemas-microsoft-com:vml" xmlns:wp="http://schemas.openxmlformats.org/drawingml/2006/wordprocessingDrawing" xmlns:w10="urn:schemas-microsoft-com:office:word" xmlns:w="http://schemas.openxmlformats.org/wordprocessingml/2006/main" xmlns:wne="http://schemas.microsoft.com/office/word/2006/wordml">
+  <w:endnote w:type="separator" w:id="0">
     <w:p>
       <w:pPr>
         <w:pBdr>
@@ -4377,7 +4402,7 @@
       </w:r>
     </w:p>
   </w:endnote>
-  <w:endnote w:type="continuationSeparator" w:id="0">
+  <w:endnote w:type="continuationSeparator" w:id="1">
     <w:p>
       <w:pPr>
         <w:pBdr>
@@ -4393,7 +4418,7 @@
 </file>
 
 <file path=word/footer1.xml><?xml version="1.0" encoding="utf-8"?>
-<w:ftr xmlns:wpc="http://schemas.microsoft.com/office/word/2010/wordprocessingCanvas" xmlns:cx="http://schemas.microsoft.com/office/drawing/2014/chartex" xmlns:cx1="http://schemas.microsoft.com/office/drawing/2015/9/8/chartex" xmlns:cx2="http://schemas.microsoft.com/office/drawing/2015/10/21/chartex" xmlns:cx3="http://schemas.microsoft.com/office/drawing/2016/5/9/chartex" xmlns:cx4="http://schemas.microsoft.com/office/drawing/2016/5/10/chartex" xmlns:cx5="http://schemas.microsoft.com/office/drawing/2016/5/11/chartex" xmlns:cx6="http://schemas.microsoft.com/office/drawing/2016/5/12/chartex" xmlns:cx7="http://schemas.microsoft.com/office/drawing/2016/5/13/chartex" xmlns:cx8="http://schemas.microsoft.com/office/drawing/2016/5/14/chartex" xmlns:mc="http://schemas.openxmlformats.org/markup-compatibility/2006" xmlns:aink="http://schemas.microsoft.com/office/drawing/2016/ink" xmlns:am3d="http://schemas.microsoft.com/office/drawing/2017/model3d" xmlns:o="urn:schemas-microsoft-com:office:office" xmlns:r="http://schemas.openxmlformats.org/officeDocument/2006/relationships" xmlns:m="http://schemas.openxmlformats.org/officeDocument/2006/math" xmlns:v="urn:schemas-microsoft-com:vml" xmlns:wp14="http://schemas.microsoft.com/office/word/2010/wordprocessingDrawing" xmlns:wp="http://schemas.openxmlformats.org/drawingml/2006/wordprocessingDrawing" xmlns:w10="urn:schemas-microsoft-com:office:word" xmlns:w="http://schemas.openxmlformats.org/wordprocessingml/2006/main" xmlns:w14="http://schemas.microsoft.com/office/word/2010/wordml" xmlns:w15="http://schemas.microsoft.com/office/word/2012/wordml" xmlns:w16cid="http://schemas.microsoft.com/office/word/2016/wordml/cid" xmlns:w16se="http://schemas.microsoft.com/office/word/2015/wordml/symex" xmlns:wpg="http://schemas.microsoft.com/office/word/2010/wordprocessingGroup" xmlns:wpi="http://schemas.microsoft.com/office/word/2010/wordprocessingInk" xmlns:wne="http://schemas.microsoft.com/office/word/2006/wordml" xmlns:wps="http://schemas.microsoft.com/office/word/2010/wordprocessingShape" mc:Ignorable="w14 w15 w16se w16cid wp14">
+<w:ftr xmlns:ve="http://schemas.openxmlformats.org/markup-compatibility/2006" xmlns:o="urn:schemas-microsoft-com:office:office" xmlns:r="http://schemas.openxmlformats.org/officeDocument/2006/relationships" xmlns:m="http://schemas.openxmlformats.org/officeDocument/2006/math" xmlns:v="urn:schemas-microsoft-com:vml" xmlns:wp="http://schemas.openxmlformats.org/drawingml/2006/wordprocessingDrawing" xmlns:w10="urn:schemas-microsoft-com:office:word" xmlns:w="http://schemas.openxmlformats.org/wordprocessingml/2006/main" xmlns:wne="http://schemas.microsoft.com/office/word/2006/wordml">
   <w:p>
     <w:pPr>
       <w:pStyle w:val="Footer"/>
@@ -4406,7 +4431,7 @@
 </file>
 
 <file path=word/footer2.xml><?xml version="1.0" encoding="utf-8"?>
-<w:ftr xmlns:wpc="http://schemas.microsoft.com/office/word/2010/wordprocessingCanvas" xmlns:cx="http://schemas.microsoft.com/office/drawing/2014/chartex" xmlns:cx1="http://schemas.microsoft.com/office/drawing/2015/9/8/chartex" xmlns:cx2="http://schemas.microsoft.com/office/drawing/2015/10/21/chartex" xmlns:cx3="http://schemas.microsoft.com/office/drawing/2016/5/9/chartex" xmlns:cx4="http://schemas.microsoft.com/office/drawing/2016/5/10/chartex" xmlns:cx5="http://schemas.microsoft.com/office/drawing/2016/5/11/chartex" xmlns:cx6="http://schemas.microsoft.com/office/drawing/2016/5/12/chartex" xmlns:cx7="http://schemas.microsoft.com/office/drawing/2016/5/13/chartex" xmlns:cx8="http://schemas.microsoft.com/office/drawing/2016/5/14/chartex" xmlns:mc="http://schemas.openxmlformats.org/markup-compatibility/2006" xmlns:aink="http://schemas.microsoft.com/office/drawing/2016/ink" xmlns:am3d="http://schemas.microsoft.com/office/drawing/2017/model3d" xmlns:o="urn:schemas-microsoft-com:office:office" xmlns:r="http://schemas.openxmlformats.org/officeDocument/2006/relationships" xmlns:m="http://schemas.openxmlformats.org/officeDocument/2006/math" xmlns:v="urn:schemas-microsoft-com:vml" xmlns:wp14="http://schemas.microsoft.com/office/word/2010/wordprocessingDrawing" xmlns:wp="http://schemas.openxmlformats.org/drawingml/2006/wordprocessingDrawing" xmlns:w10="urn:schemas-microsoft-com:office:word" xmlns:w="http://schemas.openxmlformats.org/wordprocessingml/2006/main" xmlns:w14="http://schemas.microsoft.com/office/word/2010/wordml" xmlns:w15="http://schemas.microsoft.com/office/word/2012/wordml" xmlns:w16cid="http://schemas.microsoft.com/office/word/2016/wordml/cid" xmlns:w16se="http://schemas.microsoft.com/office/word/2015/wordml/symex" xmlns:wpg="http://schemas.microsoft.com/office/word/2010/wordprocessingGroup" xmlns:wpi="http://schemas.microsoft.com/office/word/2010/wordprocessingInk" xmlns:wne="http://schemas.microsoft.com/office/word/2006/wordml" xmlns:wps="http://schemas.microsoft.com/office/word/2010/wordprocessingShape" mc:Ignorable="w14 w15 w16se w16cid wp14">
+<w:ftr xmlns:ve="http://schemas.openxmlformats.org/markup-compatibility/2006" xmlns:o="urn:schemas-microsoft-com:office:office" xmlns:r="http://schemas.openxmlformats.org/officeDocument/2006/relationships" xmlns:m="http://schemas.openxmlformats.org/officeDocument/2006/math" xmlns:v="urn:schemas-microsoft-com:vml" xmlns:wp="http://schemas.openxmlformats.org/drawingml/2006/wordprocessingDrawing" xmlns:w10="urn:schemas-microsoft-com:office:word" xmlns:w="http://schemas.openxmlformats.org/wordprocessingml/2006/main" xmlns:wne="http://schemas.microsoft.com/office/word/2006/wordml">
   <w:p>
     <w:pPr>
       <w:pStyle w:val="Footer"/>
@@ -4419,8 +4444,8 @@
 </file>
 
 <file path=word/footnotes.xml><?xml version="1.0" encoding="utf-8"?>
-<w:footnotes xmlns:wpc="http://schemas.microsoft.com/office/word/2010/wordprocessingCanvas" xmlns:cx="http://schemas.microsoft.com/office/drawing/2014/chartex" xmlns:cx1="http://schemas.microsoft.com/office/drawing/2015/9/8/chartex" xmlns:cx2="http://schemas.microsoft.com/office/drawing/2015/10/21/chartex" xmlns:cx3="http://schemas.microsoft.com/office/drawing/2016/5/9/chartex" xmlns:cx4="http://schemas.microsoft.com/office/drawing/2016/5/10/chartex" xmlns:cx5="http://schemas.microsoft.com/office/drawing/2016/5/11/chartex" xmlns:cx6="http://schemas.microsoft.com/office/drawing/2016/5/12/chartex" xmlns:cx7="http://schemas.microsoft.com/office/drawing/2016/5/13/chartex" xmlns:cx8="http://schemas.microsoft.com/office/drawing/2016/5/14/chartex" xmlns:mc="http://schemas.openxmlformats.org/markup-compatibility/2006" xmlns:aink="http://schemas.microsoft.com/office/drawing/2016/ink" xmlns:am3d="http://schemas.microsoft.com/office/drawing/2017/model3d" xmlns:o="urn:schemas-microsoft-com:office:office" xmlns:r="http://schemas.openxmlformats.org/officeDocument/2006/relationships" xmlns:m="http://schemas.openxmlformats.org/officeDocument/2006/math" xmlns:v="urn:schemas-microsoft-com:vml" xmlns:wp14="http://schemas.microsoft.com/office/word/2010/wordprocessingDrawing" xmlns:wp="http://schemas.openxmlformats.org/drawingml/2006/wordprocessingDrawing" xmlns:w10="urn:schemas-microsoft-com:office:word" xmlns:w="http://schemas.openxmlformats.org/wordprocessingml/2006/main" xmlns:w14="http://schemas.microsoft.com/office/word/2010/wordml" xmlns:w15="http://schemas.microsoft.com/office/word/2012/wordml" xmlns:w16cid="http://schemas.microsoft.com/office/word/2016/wordml/cid" xmlns:w16se="http://schemas.microsoft.com/office/word/2015/wordml/symex" xmlns:wpg="http://schemas.microsoft.com/office/word/2010/wordprocessingGroup" xmlns:wpi="http://schemas.microsoft.com/office/word/2010/wordprocessingInk" xmlns:wne="http://schemas.microsoft.com/office/word/2006/wordml" xmlns:wps="http://schemas.microsoft.com/office/word/2010/wordprocessingShape" mc:Ignorable="w14 w15 w16se w16cid wp14">
-  <w:footnote w:type="separator" w:id="-1">
+<w:footnotes xmlns:ve="http://schemas.openxmlformats.org/markup-compatibility/2006" xmlns:o="urn:schemas-microsoft-com:office:office" xmlns:r="http://schemas.openxmlformats.org/officeDocument/2006/relationships" xmlns:m="http://schemas.openxmlformats.org/officeDocument/2006/math" xmlns:v="urn:schemas-microsoft-com:vml" xmlns:wp="http://schemas.openxmlformats.org/drawingml/2006/wordprocessingDrawing" xmlns:w10="urn:schemas-microsoft-com:office:word" xmlns:w="http://schemas.openxmlformats.org/wordprocessingml/2006/main" xmlns:wne="http://schemas.microsoft.com/office/word/2006/wordml">
+  <w:footnote w:type="separator" w:id="0">
     <w:p>
       <w:pPr>
         <w:pBdr>
@@ -4432,7 +4457,7 @@
       </w:r>
     </w:p>
   </w:footnote>
-  <w:footnote w:type="continuationSeparator" w:id="0">
+  <w:footnote w:type="continuationSeparator" w:id="1">
     <w:p>
       <w:pPr>
         <w:pBdr>
@@ -4448,7 +4473,7 @@
 </file>
 
 <file path=word/header1.xml><?xml version="1.0" encoding="utf-8"?>
-<w:hdr xmlns:wpc="http://schemas.microsoft.com/office/word/2010/wordprocessingCanvas" xmlns:cx="http://schemas.microsoft.com/office/drawing/2014/chartex" xmlns:cx1="http://schemas.microsoft.com/office/drawing/2015/9/8/chartex" xmlns:cx2="http://schemas.microsoft.com/office/drawing/2015/10/21/chartex" xmlns:cx3="http://schemas.microsoft.com/office/drawing/2016/5/9/chartex" xmlns:cx4="http://schemas.microsoft.com/office/drawing/2016/5/10/chartex" xmlns:cx5="http://schemas.microsoft.com/office/drawing/2016/5/11/chartex" xmlns:cx6="http://schemas.microsoft.com/office/drawing/2016/5/12/chartex" xmlns:cx7="http://schemas.microsoft.com/office/drawing/2016/5/13/chartex" xmlns:cx8="http://schemas.microsoft.com/office/drawing/2016/5/14/chartex" xmlns:mc="http://schemas.openxmlformats.org/markup-compatibility/2006" xmlns:aink="http://schemas.microsoft.com/office/drawing/2016/ink" xmlns:am3d="http://schemas.microsoft.com/office/drawing/2017/model3d" xmlns:o="urn:schemas-microsoft-com:office:office" xmlns:r="http://schemas.openxmlformats.org/officeDocument/2006/relationships" xmlns:m="http://schemas.openxmlformats.org/officeDocument/2006/math" xmlns:v="urn:schemas-microsoft-com:vml" xmlns:wp14="http://schemas.microsoft.com/office/word/2010/wordprocessingDrawing" xmlns:wp="http://schemas.openxmlformats.org/drawingml/2006/wordprocessingDrawing" xmlns:w10="urn:schemas-microsoft-com:office:word" xmlns:w="http://schemas.openxmlformats.org/wordprocessingml/2006/main" xmlns:w14="http://schemas.microsoft.com/office/word/2010/wordml" xmlns:w15="http://schemas.microsoft.com/office/word/2012/wordml" xmlns:w16cid="http://schemas.microsoft.com/office/word/2016/wordml/cid" xmlns:w16se="http://schemas.microsoft.com/office/word/2015/wordml/symex" xmlns:wpg="http://schemas.microsoft.com/office/word/2010/wordprocessingGroup" xmlns:wpi="http://schemas.microsoft.com/office/word/2010/wordprocessingInk" xmlns:wne="http://schemas.microsoft.com/office/word/2006/wordml" xmlns:wps="http://schemas.microsoft.com/office/word/2010/wordprocessingShape" mc:Ignorable="w14 w15 w16se w16cid wp14">
+<w:hdr xmlns:ve="http://schemas.openxmlformats.org/markup-compatibility/2006" xmlns:o="urn:schemas-microsoft-com:office:office" xmlns:r="http://schemas.openxmlformats.org/officeDocument/2006/relationships" xmlns:m="http://schemas.openxmlformats.org/officeDocument/2006/math" xmlns:v="urn:schemas-microsoft-com:vml" xmlns:wp="http://schemas.openxmlformats.org/drawingml/2006/wordprocessingDrawing" xmlns:w10="urn:schemas-microsoft-com:office:word" xmlns:w="http://schemas.openxmlformats.org/wordprocessingml/2006/main" xmlns:wne="http://schemas.microsoft.com/office/word/2006/wordml">
   <w:p>
     <w:pPr>
       <w:pStyle w:val="Header"/>
@@ -4461,7 +4486,7 @@
 </file>
 
 <file path=word/header2.xml><?xml version="1.0" encoding="utf-8"?>
-<w:hdr xmlns:wpc="http://schemas.microsoft.com/office/word/2010/wordprocessingCanvas" xmlns:cx="http://schemas.microsoft.com/office/drawing/2014/chartex" xmlns:cx1="http://schemas.microsoft.com/office/drawing/2015/9/8/chartex" xmlns:cx2="http://schemas.microsoft.com/office/drawing/2015/10/21/chartex" xmlns:cx3="http://schemas.microsoft.com/office/drawing/2016/5/9/chartex" xmlns:cx4="http://schemas.microsoft.com/office/drawing/2016/5/10/chartex" xmlns:cx5="http://schemas.microsoft.com/office/drawing/2016/5/11/chartex" xmlns:cx6="http://schemas.microsoft.com/office/drawing/2016/5/12/chartex" xmlns:cx7="http://schemas.microsoft.com/office/drawing/2016/5/13/chartex" xmlns:cx8="http://schemas.microsoft.com/office/drawing/2016/5/14/chartex" xmlns:mc="http://schemas.openxmlformats.org/markup-compatibility/2006" xmlns:aink="http://schemas.microsoft.com/office/drawing/2016/ink" xmlns:am3d="http://schemas.microsoft.com/office/drawing/2017/model3d" xmlns:o="urn:schemas-microsoft-com:office:office" xmlns:r="http://schemas.openxmlformats.org/officeDocument/2006/relationships" xmlns:m="http://schemas.openxmlformats.org/officeDocument/2006/math" xmlns:v="urn:schemas-microsoft-com:vml" xmlns:wp14="http://schemas.microsoft.com/office/word/2010/wordprocessingDrawing" xmlns:wp="http://schemas.openxmlformats.org/drawingml/2006/wordprocessingDrawing" xmlns:w10="urn:schemas-microsoft-com:office:word" xmlns:w="http://schemas.openxmlformats.org/wordprocessingml/2006/main" xmlns:w14="http://schemas.microsoft.com/office/word/2010/wordml" xmlns:w15="http://schemas.microsoft.com/office/word/2012/wordml" xmlns:w16cid="http://schemas.microsoft.com/office/word/2016/wordml/cid" xmlns:w16se="http://schemas.microsoft.com/office/word/2015/wordml/symex" xmlns:wpg="http://schemas.microsoft.com/office/word/2010/wordprocessingGroup" xmlns:wpi="http://schemas.microsoft.com/office/word/2010/wordprocessingInk" xmlns:wne="http://schemas.microsoft.com/office/word/2006/wordml" xmlns:wps="http://schemas.microsoft.com/office/word/2010/wordprocessingShape" mc:Ignorable="w14 w15 w16se w16cid wp14">
+<w:hdr xmlns:ve="http://schemas.openxmlformats.org/markup-compatibility/2006" xmlns:o="urn:schemas-microsoft-com:office:office" xmlns:r="http://schemas.openxmlformats.org/officeDocument/2006/relationships" xmlns:m="http://schemas.openxmlformats.org/officeDocument/2006/math" xmlns:v="urn:schemas-microsoft-com:vml" xmlns:wp="http://schemas.openxmlformats.org/drawingml/2006/wordprocessingDrawing" xmlns:w10="urn:schemas-microsoft-com:office:word" xmlns:w="http://schemas.openxmlformats.org/wordprocessingml/2006/main" xmlns:wne="http://schemas.microsoft.com/office/word/2006/wordml">
   <w:p>
     <w:pPr>
       <w:pStyle w:val="Header"/>
@@ -4474,8 +4499,8 @@
 </file>
 
 <file path=word/numbering.xml><?xml version="1.0" encoding="utf-8"?>
-<w:numbering xmlns:wpc="http://schemas.microsoft.com/office/word/2010/wordprocessingCanvas" xmlns:cx="http://schemas.microsoft.com/office/drawing/2014/chartex" xmlns:cx1="http://schemas.microsoft.com/office/drawing/2015/9/8/chartex" xmlns:cx2="http://schemas.microsoft.com/office/drawing/2015/10/21/chartex" xmlns:cx3="http://schemas.microsoft.com/office/drawing/2016/5/9/chartex" xmlns:cx4="http://schemas.microsoft.com/office/drawing/2016/5/10/chartex" xmlns:cx5="http://schemas.microsoft.com/office/drawing/2016/5/11/chartex" xmlns:cx6="http://schemas.microsoft.com/office/drawing/2016/5/12/chartex" xmlns:cx7="http://schemas.microsoft.com/office/drawing/2016/5/13/chartex" xmlns:cx8="http://schemas.microsoft.com/office/drawing/2016/5/14/chartex" xmlns:mc="http://schemas.openxmlformats.org/markup-compatibility/2006" xmlns:aink="http://schemas.microsoft.com/office/drawing/2016/ink" xmlns:am3d="http://schemas.microsoft.com/office/drawing/2017/model3d" xmlns:o="urn:schemas-microsoft-com:office:office" xmlns:r="http://schemas.openxmlformats.org/officeDocument/2006/relationships" xmlns:m="http://schemas.openxmlformats.org/officeDocument/2006/math" xmlns:v="urn:schemas-microsoft-com:vml" xmlns:wp14="http://schemas.microsoft.com/office/word/2010/wordprocessingDrawing" xmlns:wp="http://schemas.openxmlformats.org/drawingml/2006/wordprocessingDrawing" xmlns:w10="urn:schemas-microsoft-com:office:word" xmlns:w="http://schemas.openxmlformats.org/wordprocessingml/2006/main" xmlns:w14="http://schemas.microsoft.com/office/word/2010/wordml" xmlns:w15="http://schemas.microsoft.com/office/word/2012/wordml" xmlns:w16cid="http://schemas.microsoft.com/office/word/2016/wordml/cid" xmlns:w16se="http://schemas.microsoft.com/office/word/2015/wordml/symex" xmlns:wpg="http://schemas.microsoft.com/office/word/2010/wordprocessingGroup" xmlns:wpi="http://schemas.microsoft.com/office/word/2010/wordprocessingInk" xmlns:wne="http://schemas.microsoft.com/office/word/2006/wordml" xmlns:wps="http://schemas.microsoft.com/office/word/2010/wordprocessingShape" mc:Ignorable="w14 w15 w16se w16cid wp14">
-  <w:abstractNum w:abstractNumId="0" w15:restartNumberingAfterBreak="0">
+<w:numbering xmlns:ve="http://schemas.openxmlformats.org/markup-compatibility/2006" xmlns:o="urn:schemas-microsoft-com:office:office" xmlns:r="http://schemas.openxmlformats.org/officeDocument/2006/relationships" xmlns:m="http://schemas.openxmlformats.org/officeDocument/2006/math" xmlns:v="urn:schemas-microsoft-com:vml" xmlns:wp="http://schemas.openxmlformats.org/drawingml/2006/wordprocessingDrawing" xmlns:w10="urn:schemas-microsoft-com:office:word" xmlns:w="http://schemas.openxmlformats.org/wordprocessingml/2006/main" xmlns:wne="http://schemas.microsoft.com/office/word/2006/wordml">
+  <w:abstractNum w:abstractNumId="0">
     <w:nsid w:val="20A92989"/>
     <w:multiLevelType w:val="multilevel"/>
     <w:tmpl w:val="337C7124"/>
@@ -4595,7 +4620,7 @@
 </file>
 
 <file path=word/styles.xml><?xml version="1.0" encoding="utf-8"?>
-<w:styles xmlns:mc="http://schemas.openxmlformats.org/markup-compatibility/2006" xmlns:r="http://schemas.openxmlformats.org/officeDocument/2006/relationships" xmlns:w="http://schemas.openxmlformats.org/wordprocessingml/2006/main" xmlns:w14="http://schemas.microsoft.com/office/word/2010/wordml" xmlns:w15="http://schemas.microsoft.com/office/word/2012/wordml" xmlns:w16cid="http://schemas.microsoft.com/office/word/2016/wordml/cid" xmlns:w16se="http://schemas.microsoft.com/office/word/2015/wordml/symex" mc:Ignorable="w14 w15 w16se w16cid">
+<w:styles xmlns:r="http://schemas.openxmlformats.org/officeDocument/2006/relationships" xmlns:w="http://schemas.openxmlformats.org/wordprocessingml/2006/main">
   <w:docDefaults>
     <w:rPrDefault>
       <w:rPr>
@@ -4617,385 +4642,148 @@
       </w:pPr>
     </w:pPrDefault>
   </w:docDefaults>
-  <w:latentStyles w:defLockedState="0" w:defUIPriority="99" w:defSemiHidden="0" w:defUnhideWhenUsed="0" w:defQFormat="0" w:count="375">
-    <w:lsdException w:name="Normal" w:uiPriority="0" w:qFormat="1"/>
-    <w:lsdException w:name="heading 1" w:uiPriority="9" w:qFormat="1"/>
-    <w:lsdException w:name="heading 2" w:semiHidden="1" w:uiPriority="9" w:unhideWhenUsed="1" w:qFormat="1"/>
-    <w:lsdException w:name="heading 3" w:semiHidden="1" w:uiPriority="9" w:unhideWhenUsed="1" w:qFormat="1"/>
-    <w:lsdException w:name="heading 4" w:semiHidden="1" w:uiPriority="9" w:unhideWhenUsed="1" w:qFormat="1"/>
-    <w:lsdException w:name="heading 5" w:semiHidden="1" w:uiPriority="9" w:unhideWhenUsed="1" w:qFormat="1"/>
-    <w:lsdException w:name="heading 6" w:semiHidden="1" w:uiPriority="9" w:unhideWhenUsed="1" w:qFormat="1"/>
-    <w:lsdException w:name="heading 7" w:semiHidden="1" w:uiPriority="9" w:unhideWhenUsed="1" w:qFormat="1"/>
-    <w:lsdException w:name="heading 8" w:semiHidden="1" w:uiPriority="9" w:unhideWhenUsed="1" w:qFormat="1"/>
-    <w:lsdException w:name="heading 9" w:semiHidden="1" w:uiPriority="9" w:unhideWhenUsed="1" w:qFormat="1"/>
-    <w:lsdException w:name="index 1" w:semiHidden="1" w:unhideWhenUsed="1"/>
-    <w:lsdException w:name="index 2" w:semiHidden="1" w:unhideWhenUsed="1"/>
-    <w:lsdException w:name="index 3" w:semiHidden="1" w:unhideWhenUsed="1"/>
-    <w:lsdException w:name="index 4" w:semiHidden="1" w:unhideWhenUsed="1"/>
-    <w:lsdException w:name="index 5" w:semiHidden="1" w:unhideWhenUsed="1"/>
-    <w:lsdException w:name="index 6" w:semiHidden="1" w:unhideWhenUsed="1"/>
-    <w:lsdException w:name="index 7" w:semiHidden="1" w:unhideWhenUsed="1"/>
-    <w:lsdException w:name="index 8" w:semiHidden="1" w:unhideWhenUsed="1"/>
-    <w:lsdException w:name="index 9" w:semiHidden="1" w:unhideWhenUsed="1"/>
-    <w:lsdException w:name="toc 1" w:semiHidden="1" w:uiPriority="39" w:unhideWhenUsed="1"/>
-    <w:lsdException w:name="toc 2" w:semiHidden="1" w:uiPriority="39" w:unhideWhenUsed="1"/>
-    <w:lsdException w:name="toc 3" w:semiHidden="1" w:uiPriority="39" w:unhideWhenUsed="1"/>
-    <w:lsdException w:name="toc 4" w:semiHidden="1" w:uiPriority="39" w:unhideWhenUsed="1"/>
-    <w:lsdException w:name="toc 5" w:semiHidden="1" w:uiPriority="39" w:unhideWhenUsed="1"/>
-    <w:lsdException w:name="toc 6" w:semiHidden="1" w:uiPriority="39" w:unhideWhenUsed="1"/>
-    <w:lsdException w:name="toc 7" w:semiHidden="1" w:uiPriority="39" w:unhideWhenUsed="1"/>
-    <w:lsdException w:name="toc 8" w:semiHidden="1" w:uiPriority="39" w:unhideWhenUsed="1"/>
-    <w:lsdException w:name="toc 9" w:semiHidden="1" w:uiPriority="39" w:unhideWhenUsed="1"/>
-    <w:lsdException w:name="Normal Indent" w:semiHidden="1" w:unhideWhenUsed="1"/>
-    <w:lsdException w:name="footnote text" w:semiHidden="1" w:unhideWhenUsed="1"/>
-    <w:lsdException w:name="annotation text" w:semiHidden="1" w:unhideWhenUsed="1"/>
-    <w:lsdException w:name="header" w:semiHidden="1" w:unhideWhenUsed="1"/>
-    <w:lsdException w:name="footer" w:semiHidden="1" w:unhideWhenUsed="1"/>
-    <w:lsdException w:name="index heading" w:semiHidden="1" w:unhideWhenUsed="1"/>
-    <w:lsdException w:name="caption" w:semiHidden="1" w:uiPriority="35" w:unhideWhenUsed="1" w:qFormat="1"/>
-    <w:lsdException w:name="table of figures" w:semiHidden="1" w:unhideWhenUsed="1"/>
-    <w:lsdException w:name="envelope address" w:semiHidden="1" w:unhideWhenUsed="1"/>
-    <w:lsdException w:name="envelope return" w:semiHidden="1" w:unhideWhenUsed="1"/>
-    <w:lsdException w:name="footnote reference" w:semiHidden="1" w:unhideWhenUsed="1"/>
-    <w:lsdException w:name="annotation reference" w:semiHidden="1" w:unhideWhenUsed="1"/>
-    <w:lsdException w:name="line number" w:semiHidden="1" w:unhideWhenUsed="1"/>
-    <w:lsdException w:name="page number" w:semiHidden="1" w:unhideWhenUsed="1"/>
-    <w:lsdException w:name="endnote reference" w:semiHidden="1" w:unhideWhenUsed="1"/>
-    <w:lsdException w:name="endnote text" w:semiHidden="1" w:unhideWhenUsed="1"/>
-    <w:lsdException w:name="table of authorities" w:semiHidden="1" w:unhideWhenUsed="1"/>
-    <w:lsdException w:name="macro" w:semiHidden="1" w:unhideWhenUsed="1"/>
-    <w:lsdException w:name="toa heading" w:semiHidden="1" w:unhideWhenUsed="1"/>
-    <w:lsdException w:name="List" w:semiHidden="1" w:unhideWhenUsed="1"/>
-    <w:lsdException w:name="List Bullet" w:semiHidden="1" w:unhideWhenUsed="1"/>
-    <w:lsdException w:name="List Number" w:semiHidden="1" w:unhideWhenUsed="1"/>
-    <w:lsdException w:name="List 2" w:semiHidden="1" w:unhideWhenUsed="1"/>
-    <w:lsdException w:name="List 3" w:semiHidden="1" w:unhideWhenUsed="1"/>
-    <w:lsdException w:name="List 4" w:semiHidden="1" w:unhideWhenUsed="1"/>
-    <w:lsdException w:name="List 5" w:semiHidden="1" w:unhideWhenUsed="1"/>
-    <w:lsdException w:name="List Bullet 2" w:semiHidden="1" w:unhideWhenUsed="1"/>
-    <w:lsdException w:name="List Bullet 3" w:semiHidden="1" w:unhideWhenUsed="1"/>
-    <w:lsdException w:name="List Bullet 4" w:semiHidden="1" w:unhideWhenUsed="1"/>
-    <w:lsdException w:name="List Bullet 5" w:semiHidden="1" w:unhideWhenUsed="1"/>
-    <w:lsdException w:name="List Number 2" w:semiHidden="1" w:unhideWhenUsed="1"/>
-    <w:lsdException w:name="List Number 3" w:semiHidden="1" w:unhideWhenUsed="1"/>
-    <w:lsdException w:name="List Number 4" w:semiHidden="1" w:unhideWhenUsed="1"/>
-    <w:lsdException w:name="List Number 5" w:semiHidden="1" w:unhideWhenUsed="1"/>
-    <w:lsdException w:name="Title" w:uiPriority="10" w:qFormat="1"/>
-    <w:lsdException w:name="Closing" w:semiHidden="1" w:unhideWhenUsed="1"/>
-    <w:lsdException w:name="Signature" w:semiHidden="1" w:unhideWhenUsed="1"/>
-    <w:lsdException w:name="Default Paragraph Font" w:semiHidden="1" w:uiPriority="1" w:unhideWhenUsed="1"/>
-    <w:lsdException w:name="Body Text" w:semiHidden="1" w:unhideWhenUsed="1"/>
-    <w:lsdException w:name="Body Text Indent" w:semiHidden="1" w:unhideWhenUsed="1"/>
-    <w:lsdException w:name="List Continue" w:semiHidden="1" w:unhideWhenUsed="1"/>
-    <w:lsdException w:name="List Continue 2" w:semiHidden="1" w:unhideWhenUsed="1"/>
-    <w:lsdException w:name="List Continue 3" w:semiHidden="1" w:unhideWhenUsed="1"/>
-    <w:lsdException w:name="List Continue 4" w:semiHidden="1" w:unhideWhenUsed="1"/>
-    <w:lsdException w:name="List Continue 5" w:semiHidden="1" w:unhideWhenUsed="1"/>
-    <w:lsdException w:name="Message Header" w:semiHidden="1" w:unhideWhenUsed="1"/>
-    <w:lsdException w:name="Subtitle" w:uiPriority="11" w:qFormat="1"/>
-    <w:lsdException w:name="Salutation" w:semiHidden="1" w:unhideWhenUsed="1"/>
-    <w:lsdException w:name="Date" w:semiHidden="1" w:unhideWhenUsed="1"/>
-    <w:lsdException w:name="Body Text First Indent" w:semiHidden="1" w:unhideWhenUsed="1"/>
-    <w:lsdException w:name="Body Text First Indent 2" w:semiHidden="1" w:unhideWhenUsed="1"/>
-    <w:lsdException w:name="Note Heading" w:semiHidden="1" w:unhideWhenUsed="1"/>
-    <w:lsdException w:name="Body Text 2" w:semiHidden="1" w:unhideWhenUsed="1"/>
-    <w:lsdException w:name="Body Text 3" w:semiHidden="1" w:unhideWhenUsed="1"/>
-    <w:lsdException w:name="Body Text Indent 2" w:semiHidden="1" w:unhideWhenUsed="1"/>
-    <w:lsdException w:name="Body Text Indent 3" w:semiHidden="1" w:unhideWhenUsed="1"/>
-    <w:lsdException w:name="Block Text" w:semiHidden="1" w:unhideWhenUsed="1"/>
-    <w:lsdException w:name="Hyperlink" w:semiHidden="1" w:unhideWhenUsed="1"/>
-    <w:lsdException w:name="FollowedHyperlink" w:semiHidden="1" w:unhideWhenUsed="1"/>
-    <w:lsdException w:name="Strong" w:uiPriority="22" w:qFormat="1"/>
-    <w:lsdException w:name="Emphasis" w:uiPriority="20" w:qFormat="1"/>
-    <w:lsdException w:name="Document Map" w:semiHidden="1" w:unhideWhenUsed="1"/>
-    <w:lsdException w:name="Plain Text" w:semiHidden="1" w:unhideWhenUsed="1"/>
-    <w:lsdException w:name="E-mail Signature" w:semiHidden="1" w:unhideWhenUsed="1"/>
-    <w:lsdException w:name="HTML Top of Form" w:semiHidden="1" w:unhideWhenUsed="1"/>
-    <w:lsdException w:name="HTML Bottom of Form" w:semiHidden="1" w:unhideWhenUsed="1"/>
-    <w:lsdException w:name="Normal (Web)" w:semiHidden="1" w:unhideWhenUsed="1"/>
-    <w:lsdException w:name="HTML Acronym" w:semiHidden="1" w:unhideWhenUsed="1"/>
-    <w:lsdException w:name="HTML Address" w:semiHidden="1" w:unhideWhenUsed="1"/>
-    <w:lsdException w:name="HTML Cite" w:semiHidden="1" w:unhideWhenUsed="1"/>
-    <w:lsdException w:name="HTML Code" w:semiHidden="1" w:unhideWhenUsed="1"/>
-    <w:lsdException w:name="HTML Definition" w:semiHidden="1" w:unhideWhenUsed="1"/>
-    <w:lsdException w:name="HTML Keyboard" w:semiHidden="1" w:unhideWhenUsed="1"/>
-    <w:lsdException w:name="HTML Preformatted" w:semiHidden="1" w:unhideWhenUsed="1"/>
-    <w:lsdException w:name="HTML Sample" w:semiHidden="1" w:unhideWhenUsed="1"/>
-    <w:lsdException w:name="HTML Typewriter" w:semiHidden="1" w:unhideWhenUsed="1"/>
-    <w:lsdException w:name="HTML Variable" w:semiHidden="1" w:unhideWhenUsed="1"/>
-    <w:lsdException w:name="Normal Table" w:semiHidden="1" w:unhideWhenUsed="1"/>
-    <w:lsdException w:name="annotation subject" w:semiHidden="1" w:unhideWhenUsed="1"/>
-    <w:lsdException w:name="No List" w:semiHidden="1" w:unhideWhenUsed="1"/>
-    <w:lsdException w:name="Outline List 1" w:semiHidden="1" w:unhideWhenUsed="1"/>
-    <w:lsdException w:name="Outline List 2" w:semiHidden="1" w:unhideWhenUsed="1"/>
-    <w:lsdException w:name="Outline List 3" w:semiHidden="1" w:unhideWhenUsed="1"/>
-    <w:lsdException w:name="Table Simple 1" w:semiHidden="1" w:unhideWhenUsed="1"/>
-    <w:lsdException w:name="Table Simple 2" w:semiHidden="1" w:unhideWhenUsed="1"/>
-    <w:lsdException w:name="Table Simple 3" w:semiHidden="1" w:unhideWhenUsed="1"/>
-    <w:lsdException w:name="Table Classic 1" w:semiHidden="1" w:unhideWhenUsed="1"/>
-    <w:lsdException w:name="Table Classic 2" w:semiHidden="1" w:unhideWhenUsed="1"/>
-    <w:lsdException w:name="Table Classic 3" w:semiHidden="1" w:unhideWhenUsed="1"/>
-    <w:lsdException w:name="Table Classic 4" w:semiHidden="1" w:unhideWhenUsed="1"/>
-    <w:lsdException w:name="Table Colorful 1" w:semiHidden="1" w:unhideWhenUsed="1"/>
-    <w:lsdException w:name="Table Colorful 2" w:semiHidden="1" w:unhideWhenUsed="1"/>
-    <w:lsdException w:name="Table Colorful 3" w:semiHidden="1" w:unhideWhenUsed="1"/>
-    <w:lsdException w:name="Table Columns 1" w:semiHidden="1" w:unhideWhenUsed="1"/>
-    <w:lsdException w:name="Table Columns 2" w:semiHidden="1" w:unhideWhenUsed="1"/>
-    <w:lsdException w:name="Table Columns 3" w:semiHidden="1" w:unhideWhenUsed="1"/>
-    <w:lsdException w:name="Table Columns 4" w:semiHidden="1" w:unhideWhenUsed="1"/>
-    <w:lsdException w:name="Table Columns 5" w:semiHidden="1" w:unhideWhenUsed="1"/>
-    <w:lsdException w:name="Table Grid 1" w:semiHidden="1" w:unhideWhenUsed="1"/>
-    <w:lsdException w:name="Table Grid 2" w:semiHidden="1" w:unhideWhenUsed="1"/>
-    <w:lsdException w:name="Table Grid 3" w:semiHidden="1" w:unhideWhenUsed="1"/>
-    <w:lsdException w:name="Table Grid 4" w:semiHidden="1" w:unhideWhenUsed="1"/>
-    <w:lsdException w:name="Table Grid 5" w:semiHidden="1" w:unhideWhenUsed="1"/>
-    <w:lsdException w:name="Table Grid 6" w:semiHidden="1" w:unhideWhenUsed="1"/>
-    <w:lsdException w:name="Table Grid 7" w:semiHidden="1" w:unhideWhenUsed="1"/>
-    <w:lsdException w:name="Table Grid 8" w:semiHidden="1" w:unhideWhenUsed="1"/>
-    <w:lsdException w:name="Table List 1" w:semiHidden="1" w:unhideWhenUsed="1"/>
-    <w:lsdException w:name="Table List 2" w:semiHidden="1" w:unhideWhenUsed="1"/>
-    <w:lsdException w:name="Table List 3" w:semiHidden="1" w:unhideWhenUsed="1"/>
-    <w:lsdException w:name="Table List 4" w:semiHidden="1" w:unhideWhenUsed="1"/>
-    <w:lsdException w:name="Table List 5" w:semiHidden="1" w:unhideWhenUsed="1"/>
-    <w:lsdException w:name="Table List 6" w:semiHidden="1" w:unhideWhenUsed="1"/>
-    <w:lsdException w:name="Table List 7" w:semiHidden="1" w:unhideWhenUsed="1"/>
-    <w:lsdException w:name="Table List 8" w:semiHidden="1" w:unhideWhenUsed="1"/>
-    <w:lsdException w:name="Table 3D effects 1" w:semiHidden="1" w:unhideWhenUsed="1"/>
-    <w:lsdException w:name="Table 3D effects 2" w:semiHidden="1" w:unhideWhenUsed="1"/>
-    <w:lsdException w:name="Table 3D effects 3" w:semiHidden="1" w:unhideWhenUsed="1"/>
-    <w:lsdException w:name="Table Contemporary" w:semiHidden="1" w:unhideWhenUsed="1"/>
-    <w:lsdException w:name="Table Elegant" w:semiHidden="1" w:unhideWhenUsed="1"/>
-    <w:lsdException w:name="Table Professional" w:semiHidden="1" w:unhideWhenUsed="1"/>
-    <w:lsdException w:name="Table Subtle 1" w:semiHidden="1" w:unhideWhenUsed="1"/>
-    <w:lsdException w:name="Table Subtle 2" w:semiHidden="1" w:unhideWhenUsed="1"/>
-    <w:lsdException w:name="Table Web 1" w:semiHidden="1" w:unhideWhenUsed="1"/>
-    <w:lsdException w:name="Table Web 2" w:semiHidden="1" w:unhideWhenUsed="1"/>
-    <w:lsdException w:name="Table Web 3" w:semiHidden="1" w:unhideWhenUsed="1"/>
-    <w:lsdException w:name="Balloon Text" w:semiHidden="1" w:unhideWhenUsed="1"/>
-    <w:lsdException w:name="Table Grid" w:uiPriority="39"/>
-    <w:lsdException w:name="Table Theme" w:semiHidden="1" w:unhideWhenUsed="1"/>
-    <w:lsdException w:name="Placeholder Text" w:semiHidden="1"/>
-    <w:lsdException w:name="No Spacing" w:uiPriority="1" w:qFormat="1"/>
-    <w:lsdException w:name="Light Shading" w:uiPriority="60"/>
-    <w:lsdException w:name="Light List" w:uiPriority="61"/>
-    <w:lsdException w:name="Light Grid" w:uiPriority="62"/>
-    <w:lsdException w:name="Medium Shading 1" w:uiPriority="63"/>
-    <w:lsdException w:name="Medium Shading 2" w:uiPriority="64"/>
-    <w:lsdException w:name="Medium List 1" w:uiPriority="65"/>
-    <w:lsdException w:name="Medium List 2" w:uiPriority="66"/>
-    <w:lsdException w:name="Medium Grid 1" w:uiPriority="67"/>
-    <w:lsdException w:name="Medium Grid 2" w:uiPriority="68"/>
-    <w:lsdException w:name="Medium Grid 3" w:uiPriority="69"/>
-    <w:lsdException w:name="Dark List" w:uiPriority="70"/>
-    <w:lsdException w:name="Colorful Shading" w:uiPriority="71"/>
-    <w:lsdException w:name="Colorful List" w:uiPriority="72"/>
-    <w:lsdException w:name="Colorful Grid" w:uiPriority="73"/>
-    <w:lsdException w:name="Light Shading Accent 1" w:uiPriority="60"/>
-    <w:lsdException w:name="Light List Accent 1" w:uiPriority="61"/>
-    <w:lsdException w:name="Light Grid Accent 1" w:uiPriority="62"/>
-    <w:lsdException w:name="Medium Shading 1 Accent 1" w:uiPriority="63"/>
-    <w:lsdException w:name="Medium Shading 2 Accent 1" w:uiPriority="64"/>
-    <w:lsdException w:name="Medium List 1 Accent 1" w:uiPriority="65"/>
-    <w:lsdException w:name="Revision" w:semiHidden="1"/>
-    <w:lsdException w:name="List Paragraph" w:uiPriority="34" w:qFormat="1"/>
-    <w:lsdException w:name="Quote" w:uiPriority="29" w:qFormat="1"/>
-    <w:lsdException w:name="Intense Quote" w:uiPriority="30" w:qFormat="1"/>
-    <w:lsdException w:name="Medium List 2 Accent 1" w:uiPriority="66"/>
-    <w:lsdException w:name="Medium Grid 1 Accent 1" w:uiPriority="67"/>
-    <w:lsdException w:name="Medium Grid 2 Accent 1" w:uiPriority="68"/>
-    <w:lsdException w:name="Medium Grid 3 Accent 1" w:uiPriority="69"/>
-    <w:lsdException w:name="Dark List Accent 1" w:uiPriority="70"/>
-    <w:lsdException w:name="Colorful Shading Accent 1" w:uiPriority="71"/>
-    <w:lsdException w:name="Colorful List Accent 1" w:uiPriority="72"/>
-    <w:lsdException w:name="Colorful Grid Accent 1" w:uiPriority="73"/>
-    <w:lsdException w:name="Light Shading Accent 2" w:uiPriority="60"/>
-    <w:lsdException w:name="Light List Accent 2" w:uiPriority="61"/>
-    <w:lsdException w:name="Light Grid Accent 2" w:uiPriority="62"/>
-    <w:lsdException w:name="Medium Shading 1 Accent 2" w:uiPriority="63"/>
-    <w:lsdException w:name="Medium Shading 2 Accent 2" w:uiPriority="64"/>
-    <w:lsdException w:name="Medium List 1 Accent 2" w:uiPriority="65"/>
-    <w:lsdException w:name="Medium List 2 Accent 2" w:uiPriority="66"/>
-    <w:lsdException w:name="Medium Grid 1 Accent 2" w:uiPriority="67"/>
-    <w:lsdException w:name="Medium Grid 2 Accent 2" w:uiPriority="68"/>
-    <w:lsdException w:name="Medium Grid 3 Accent 2" w:uiPriority="69"/>
-    <w:lsdException w:name="Dark List Accent 2" w:uiPriority="70"/>
-    <w:lsdException w:name="Colorful Shading Accent 2" w:uiPriority="71"/>
-    <w:lsdException w:name="Colorful List Accent 2" w:uiPriority="72"/>
-    <w:lsdException w:name="Colorful Grid Accent 2" w:uiPriority="73"/>
-    <w:lsdException w:name="Light Shading Accent 3" w:uiPriority="60"/>
-    <w:lsdException w:name="Light List Accent 3" w:uiPriority="61"/>
-    <w:lsdException w:name="Light Grid Accent 3" w:uiPriority="62"/>
-    <w:lsdException w:name="Medium Shading 1 Accent 3" w:uiPriority="63"/>
-    <w:lsdException w:name="Medium Shading 2 Accent 3" w:uiPriority="64"/>
-    <w:lsdException w:name="Medium List 1 Accent 3" w:uiPriority="65"/>
-    <w:lsdException w:name="Medium List 2 Accent 3" w:uiPriority="66"/>
-    <w:lsdException w:name="Medium Grid 1 Accent 3" w:uiPriority="67"/>
-    <w:lsdException w:name="Medium Grid 2 Accent 3" w:uiPriority="68"/>
-    <w:lsdException w:name="Medium Grid 3 Accent 3" w:uiPriority="69"/>
-    <w:lsdException w:name="Dark List Accent 3" w:uiPriority="70"/>
-    <w:lsdException w:name="Colorful Shading Accent 3" w:uiPriority="71"/>
-    <w:lsdException w:name="Colorful List Accent 3" w:uiPriority="72"/>
-    <w:lsdException w:name="Colorful Grid Accent 3" w:uiPriority="73"/>
-    <w:lsdException w:name="Light Shading Accent 4" w:uiPriority="60"/>
-    <w:lsdException w:name="Light List Accent 4" w:uiPriority="61"/>
-    <w:lsdException w:name="Light Grid Accent 4" w:uiPriority="62"/>
-    <w:lsdException w:name="Medium Shading 1 Accent 4" w:uiPriority="63"/>
-    <w:lsdException w:name="Medium Shading 2 Accent 4" w:uiPriority="64"/>
-    <w:lsdException w:name="Medium List 1 Accent 4" w:uiPriority="65"/>
-    <w:lsdException w:name="Medium List 2 Accent 4" w:uiPriority="66"/>
-    <w:lsdException w:name="Medium Grid 1 Accent 4" w:uiPriority="67"/>
-    <w:lsdException w:name="Medium Grid 2 Accent 4" w:uiPriority="68"/>
-    <w:lsdException w:name="Medium Grid 3 Accent 4" w:uiPriority="69"/>
-    <w:lsdException w:name="Dark List Accent 4" w:uiPriority="70"/>
-    <w:lsdException w:name="Colorful Shading Accent 4" w:uiPriority="71"/>
-    <w:lsdException w:name="Colorful List Accent 4" w:uiPriority="72"/>
-    <w:lsdException w:name="Colorful Grid Accent 4" w:uiPriority="73"/>
-    <w:lsdException w:name="Light Shading Accent 5" w:uiPriority="60"/>
-    <w:lsdException w:name="Light List Accent 5" w:uiPriority="61"/>
-    <w:lsdException w:name="Light Grid Accent 5" w:uiPriority="62"/>
-    <w:lsdException w:name="Medium Shading 1 Accent 5" w:uiPriority="63"/>
-    <w:lsdException w:name="Medium Shading 2 Accent 5" w:uiPriority="64"/>
-    <w:lsdException w:name="Medium List 1 Accent 5" w:uiPriority="65"/>
-    <w:lsdException w:name="Medium List 2 Accent 5" w:uiPriority="66"/>
-    <w:lsdException w:name="Medium Grid 1 Accent 5" w:uiPriority="67"/>
-    <w:lsdException w:name="Medium Grid 2 Accent 5" w:uiPriority="68"/>
-    <w:lsdException w:name="Medium Grid 3 Accent 5" w:uiPriority="69"/>
-    <w:lsdException w:name="Dark List Accent 5" w:uiPriority="70"/>
-    <w:lsdException w:name="Colorful Shading Accent 5" w:uiPriority="71"/>
-    <w:lsdException w:name="Colorful List Accent 5" w:uiPriority="72"/>
-    <w:lsdException w:name="Colorful Grid Accent 5" w:uiPriority="73"/>
-    <w:lsdException w:name="Light Shading Accent 6" w:uiPriority="60"/>
-    <w:lsdException w:name="Light List Accent 6" w:uiPriority="61"/>
-    <w:lsdException w:name="Light Grid Accent 6" w:uiPriority="62"/>
-    <w:lsdException w:name="Medium Shading 1 Accent 6" w:uiPriority="63"/>
-    <w:lsdException w:name="Medium Shading 2 Accent 6" w:uiPriority="64"/>
-    <w:lsdException w:name="Medium List 1 Accent 6" w:uiPriority="65"/>
-    <w:lsdException w:name="Medium List 2 Accent 6" w:uiPriority="66"/>
-    <w:lsdException w:name="Medium Grid 1 Accent 6" w:uiPriority="67"/>
-    <w:lsdException w:name="Medium Grid 2 Accent 6" w:uiPriority="68"/>
-    <w:lsdException w:name="Medium Grid 3 Accent 6" w:uiPriority="69"/>
-    <w:lsdException w:name="Dark List Accent 6" w:uiPriority="70"/>
-    <w:lsdException w:name="Colorful Shading Accent 6" w:uiPriority="71"/>
-    <w:lsdException w:name="Colorful List Accent 6" w:uiPriority="72"/>
-    <w:lsdException w:name="Colorful Grid Accent 6" w:uiPriority="73"/>
-    <w:lsdException w:name="Subtle Emphasis" w:uiPriority="19" w:qFormat="1"/>
-    <w:lsdException w:name="Intense Emphasis" w:uiPriority="21" w:qFormat="1"/>
-    <w:lsdException w:name="Subtle Reference" w:uiPriority="31" w:qFormat="1"/>
-    <w:lsdException w:name="Intense Reference" w:uiPriority="32" w:qFormat="1"/>
-    <w:lsdException w:name="Book Title" w:uiPriority="33" w:qFormat="1"/>
-    <w:lsdException w:name="Bibliography" w:semiHidden="1" w:uiPriority="37" w:unhideWhenUsed="1"/>
-    <w:lsdException w:name="TOC Heading" w:semiHidden="1" w:uiPriority="39" w:unhideWhenUsed="1" w:qFormat="1"/>
-    <w:lsdException w:name="Plain Table 1" w:uiPriority="41"/>
-    <w:lsdException w:name="Plain Table 2" w:uiPriority="42"/>
-    <w:lsdException w:name="Plain Table 3" w:uiPriority="43"/>
-    <w:lsdException w:name="Plain Table 4" w:uiPriority="44"/>
-    <w:lsdException w:name="Plain Table 5" w:uiPriority="45"/>
-    <w:lsdException w:name="Grid Table Light" w:uiPriority="40"/>
-    <w:lsdException w:name="Grid Table 1 Light" w:uiPriority="46"/>
-    <w:lsdException w:name="Grid Table 2" w:uiPriority="47"/>
-    <w:lsdException w:name="Grid Table 3" w:uiPriority="48"/>
-    <w:lsdException w:name="Grid Table 4" w:uiPriority="49"/>
-    <w:lsdException w:name="Grid Table 5 Dark" w:uiPriority="50"/>
-    <w:lsdException w:name="Grid Table 6 Colorful" w:uiPriority="51"/>
-    <w:lsdException w:name="Grid Table 7 Colorful" w:uiPriority="52"/>
-    <w:lsdException w:name="Grid Table 1 Light Accent 1" w:uiPriority="46"/>
-    <w:lsdException w:name="Grid Table 2 Accent 1" w:uiPriority="47"/>
-    <w:lsdException w:name="Grid Table 3 Accent 1" w:uiPriority="48"/>
-    <w:lsdException w:name="Grid Table 4 Accent 1" w:uiPriority="49"/>
-    <w:lsdException w:name="Grid Table 5 Dark Accent 1" w:uiPriority="50"/>
-    <w:lsdException w:name="Grid Table 6 Colorful Accent 1" w:uiPriority="51"/>
-    <w:lsdException w:name="Grid Table 7 Colorful Accent 1" w:uiPriority="52"/>
-    <w:lsdException w:name="Grid Table 1 Light Accent 2" w:uiPriority="46"/>
-    <w:lsdException w:name="Grid Table 2 Accent 2" w:uiPriority="47"/>
-    <w:lsdException w:name="Grid Table 3 Accent 2" w:uiPriority="48"/>
-    <w:lsdException w:name="Grid Table 4 Accent 2" w:uiPriority="49"/>
-    <w:lsdException w:name="Grid Table 5 Dark Accent 2" w:uiPriority="50"/>
-    <w:lsdException w:name="Grid Table 6 Colorful Accent 2" w:uiPriority="51"/>
-    <w:lsdException w:name="Grid Table 7 Colorful Accent 2" w:uiPriority="52"/>
-    <w:lsdException w:name="Grid Table 1 Light Accent 3" w:uiPriority="46"/>
-    <w:lsdException w:name="Grid Table 2 Accent 3" w:uiPriority="47"/>
-    <w:lsdException w:name="Grid Table 3 Accent 3" w:uiPriority="48"/>
-    <w:lsdException w:name="Grid Table 4 Accent 3" w:uiPriority="49"/>
-    <w:lsdException w:name="Grid Table 5 Dark Accent 3" w:uiPriority="50"/>
-    <w:lsdException w:name="Grid Table 6 Colorful Accent 3" w:uiPriority="51"/>
-    <w:lsdException w:name="Grid Table 7 Colorful Accent 3" w:uiPriority="52"/>
-    <w:lsdException w:name="Grid Table 1 Light Accent 4" w:uiPriority="46"/>
-    <w:lsdException w:name="Grid Table 2 Accent 4" w:uiPriority="47"/>
-    <w:lsdException w:name="Grid Table 3 Accent 4" w:uiPriority="48"/>
-    <w:lsdException w:name="Grid Table 4 Accent 4" w:uiPriority="49"/>
-    <w:lsdException w:name="Grid Table 5 Dark Accent 4" w:uiPriority="50"/>
-    <w:lsdException w:name="Grid Table 6 Colorful Accent 4" w:uiPriority="51"/>
-    <w:lsdException w:name="Grid Table 7 Colorful Accent 4" w:uiPriority="52"/>
-    <w:lsdException w:name="Grid Table 1 Light Accent 5" w:uiPriority="46"/>
-    <w:lsdException w:name="Grid Table 2 Accent 5" w:uiPriority="47"/>
-    <w:lsdException w:name="Grid Table 3 Accent 5" w:uiPriority="48"/>
-    <w:lsdException w:name="Grid Table 4 Accent 5" w:uiPriority="49"/>
-    <w:lsdException w:name="Grid Table 5 Dark Accent 5" w:uiPriority="50"/>
-    <w:lsdException w:name="Grid Table 6 Colorful Accent 5" w:uiPriority="51"/>
-    <w:lsdException w:name="Grid Table 7 Colorful Accent 5" w:uiPriority="52"/>
-    <w:lsdException w:name="Grid Table 1 Light Accent 6" w:uiPriority="46"/>
-    <w:lsdException w:name="Grid Table 2 Accent 6" w:uiPriority="47"/>
-    <w:lsdException w:name="Grid Table 3 Accent 6" w:uiPriority="48"/>
-    <w:lsdException w:name="Grid Table 4 Accent 6" w:uiPriority="49"/>
-    <w:lsdException w:name="Grid Table 5 Dark Accent 6" w:uiPriority="50"/>
-    <w:lsdException w:name="Grid Table 6 Colorful Accent 6" w:uiPriority="51"/>
-    <w:lsdException w:name="Grid Table 7 Colorful Accent 6" w:uiPriority="52"/>
-    <w:lsdException w:name="List Table 1 Light" w:uiPriority="46"/>
-    <w:lsdException w:name="List Table 2" w:uiPriority="47"/>
-    <w:lsdException w:name="List Table 3" w:uiPriority="48"/>
-    <w:lsdException w:name="List Table 4" w:uiPriority="49"/>
-    <w:lsdException w:name="List Table 5 Dark" w:uiPriority="50"/>
-    <w:lsdException w:name="List Table 6 Colorful" w:uiPriority="51"/>
-    <w:lsdException w:name="List Table 7 Colorful" w:uiPriority="52"/>
-    <w:lsdException w:name="List Table 1 Light Accent 1" w:uiPriority="46"/>
-    <w:lsdException w:name="List Table 2 Accent 1" w:uiPriority="47"/>
-    <w:lsdException w:name="List Table 3 Accent 1" w:uiPriority="48"/>
-    <w:lsdException w:name="List Table 4 Accent 1" w:uiPriority="49"/>
-    <w:lsdException w:name="List Table 5 Dark Accent 1" w:uiPriority="50"/>
-    <w:lsdException w:name="List Table 6 Colorful Accent 1" w:uiPriority="51"/>
-    <w:lsdException w:name="List Table 7 Colorful Accent 1" w:uiPriority="52"/>
-    <w:lsdException w:name="List Table 1 Light Accent 2" w:uiPriority="46"/>
-    <w:lsdException w:name="List Table 2 Accent 2" w:uiPriority="47"/>
-    <w:lsdException w:name="List Table 3 Accent 2" w:uiPriority="48"/>
-    <w:lsdException w:name="List Table 4 Accent 2" w:uiPriority="49"/>
-    <w:lsdException w:name="List Table 5 Dark Accent 2" w:uiPriority="50"/>
-    <w:lsdException w:name="List Table 6 Colorful Accent 2" w:uiPriority="51"/>
-    <w:lsdException w:name="List Table 7 Colorful Accent 2" w:uiPriority="52"/>
-    <w:lsdException w:name="List Table 1 Light Accent 3" w:uiPriority="46"/>
-    <w:lsdException w:name="List Table 2 Accent 3" w:uiPriority="47"/>
-    <w:lsdException w:name="List Table 3 Accent 3" w:uiPriority="48"/>
-    <w:lsdException w:name="List Table 4 Accent 3" w:uiPriority="49"/>
-    <w:lsdException w:name="List Table 5 Dark Accent 3" w:uiPriority="50"/>
-    <w:lsdException w:name="List Table 6 Colorful Accent 3" w:uiPriority="51"/>
-    <w:lsdException w:name="List Table 7 Colorful Accent 3" w:uiPriority="52"/>
-    <w:lsdException w:name="List Table 1 Light Accent 4" w:uiPriority="46"/>
-    <w:lsdException w:name="List Table 2 Accent 4" w:uiPriority="47"/>
-    <w:lsdException w:name="List Table 3 Accent 4" w:uiPriority="48"/>
-    <w:lsdException w:name="List Table 4 Accent 4" w:uiPriority="49"/>
-    <w:lsdException w:name="List Table 5 Dark Accent 4" w:uiPriority="50"/>
-    <w:lsdException w:name="List Table 6 Colorful Accent 4" w:uiPriority="51"/>
-    <w:lsdException w:name="List Table 7 Colorful Accent 4" w:uiPriority="52"/>
-    <w:lsdException w:name="List Table 1 Light Accent 5" w:uiPriority="46"/>
-    <w:lsdException w:name="List Table 2 Accent 5" w:uiPriority="47"/>
-    <w:lsdException w:name="List Table 3 Accent 5" w:uiPriority="48"/>
-    <w:lsdException w:name="List Table 4 Accent 5" w:uiPriority="49"/>
-    <w:lsdException w:name="List Table 5 Dark Accent 5" w:uiPriority="50"/>
-    <w:lsdException w:name="List Table 6 Colorful Accent 5" w:uiPriority="51"/>
-    <w:lsdException w:name="List Table 7 Colorful Accent 5" w:uiPriority="52"/>
-    <w:lsdException w:name="List Table 1 Light Accent 6" w:uiPriority="46"/>
-    <w:lsdException w:name="List Table 2 Accent 6" w:uiPriority="47"/>
-    <w:lsdException w:name="List Table 3 Accent 6" w:uiPriority="48"/>
-    <w:lsdException w:name="List Table 4 Accent 6" w:uiPriority="49"/>
-    <w:lsdException w:name="List Table 5 Dark Accent 6" w:uiPriority="50"/>
-    <w:lsdException w:name="List Table 6 Colorful Accent 6" w:uiPriority="51"/>
-    <w:lsdException w:name="List Table 7 Colorful Accent 6" w:uiPriority="52"/>
-    <w:lsdException w:name="Mention" w:semiHidden="1" w:unhideWhenUsed="1"/>
-    <w:lsdException w:name="Smart Hyperlink" w:semiHidden="1" w:unhideWhenUsed="1"/>
-    <w:lsdException w:name="Hashtag" w:semiHidden="1" w:unhideWhenUsed="1"/>
-    <w:lsdException w:name="Unresolved Mention" w:semiHidden="1" w:unhideWhenUsed="1"/>
+  <w:latentStyles w:defLockedState="0" w:defUIPriority="99" w:defSemiHidden="1" w:defUnhideWhenUsed="1" w:defQFormat="0" w:count="267">
+    <w:lsdException w:name="Normal" w:semiHidden="0" w:uiPriority="0" w:unhideWhenUsed="0" w:qFormat="1"/>
+    <w:lsdException w:name="heading 1" w:semiHidden="0" w:uiPriority="9" w:unhideWhenUsed="0" w:qFormat="1"/>
+    <w:lsdException w:name="heading 2" w:uiPriority="9" w:qFormat="1"/>
+    <w:lsdException w:name="heading 3" w:uiPriority="9" w:qFormat="1"/>
+    <w:lsdException w:name="heading 4" w:uiPriority="9" w:qFormat="1"/>
+    <w:lsdException w:name="heading 5" w:uiPriority="9" w:qFormat="1"/>
+    <w:lsdException w:name="heading 6" w:uiPriority="9" w:qFormat="1"/>
+    <w:lsdException w:name="heading 7" w:uiPriority="9" w:qFormat="1"/>
+    <w:lsdException w:name="heading 8" w:uiPriority="9" w:qFormat="1"/>
+    <w:lsdException w:name="heading 9" w:uiPriority="9" w:qFormat="1"/>
+    <w:lsdException w:name="toc 1" w:uiPriority="39"/>
+    <w:lsdException w:name="toc 2" w:uiPriority="39"/>
+    <w:lsdException w:name="toc 3" w:uiPriority="39"/>
+    <w:lsdException w:name="toc 4" w:uiPriority="39"/>
+    <w:lsdException w:name="toc 5" w:uiPriority="39"/>
+    <w:lsdException w:name="toc 6" w:uiPriority="39"/>
+    <w:lsdException w:name="toc 7" w:uiPriority="39"/>
+    <w:lsdException w:name="toc 8" w:uiPriority="39"/>
+    <w:lsdException w:name="toc 9" w:uiPriority="39"/>
+    <w:lsdException w:name="caption" w:uiPriority="35" w:qFormat="1"/>
+    <w:lsdException w:name="Title" w:semiHidden="0" w:uiPriority="10" w:unhideWhenUsed="0" w:qFormat="1"/>
+    <w:lsdException w:name="Default Paragraph Font" w:uiPriority="1"/>
+    <w:lsdException w:name="Subtitle" w:semiHidden="0" w:uiPriority="11" w:unhideWhenUsed="0" w:qFormat="1"/>
+    <w:lsdException w:name="Strong" w:semiHidden="0" w:uiPriority="22" w:unhideWhenUsed="0" w:qFormat="1"/>
+    <w:lsdException w:name="Emphasis" w:semiHidden="0" w:uiPriority="20" w:unhideWhenUsed="0" w:qFormat="1"/>
+    <w:lsdException w:name="Table Grid" w:semiHidden="0" w:uiPriority="39" w:unhideWhenUsed="0"/>
+    <w:lsdException w:name="Placeholder Text" w:unhideWhenUsed="0"/>
+    <w:lsdException w:name="No Spacing" w:semiHidden="0" w:uiPriority="1" w:unhideWhenUsed="0" w:qFormat="1"/>
+    <w:lsdException w:name="Light Shading" w:semiHidden="0" w:uiPriority="60" w:unhideWhenUsed="0"/>
+    <w:lsdException w:name="Light List" w:semiHidden="0" w:uiPriority="61" w:unhideWhenUsed="0"/>
+    <w:lsdException w:name="Light Grid" w:semiHidden="0" w:uiPriority="62" w:unhideWhenUsed="0"/>
+    <w:lsdException w:name="Medium Shading 1" w:semiHidden="0" w:uiPriority="63" w:unhideWhenUsed="0"/>
+    <w:lsdException w:name="Medium Shading 2" w:semiHidden="0" w:uiPriority="64" w:unhideWhenUsed="0"/>
+    <w:lsdException w:name="Medium List 1" w:semiHidden="0" w:uiPriority="65" w:unhideWhenUsed="0"/>
+    <w:lsdException w:name="Medium List 2" w:semiHidden="0" w:uiPriority="66" w:unhideWhenUsed="0"/>
+    <w:lsdException w:name="Medium Grid 1" w:semiHidden="0" w:uiPriority="67" w:unhideWhenUsed="0"/>
+    <w:lsdException w:name="Medium Grid 2" w:semiHidden="0" w:uiPriority="68" w:unhideWhenUsed="0"/>
+    <w:lsdException w:name="Medium Grid 3" w:semiHidden="0" w:uiPriority="69" w:unhideWhenUsed="0"/>
+    <w:lsdException w:name="Dark List" w:semiHidden="0" w:uiPriority="70" w:unhideWhenUsed="0"/>
+    <w:lsdException w:name="Colorful Shading" w:semiHidden="0" w:uiPriority="71" w:unhideWhenUsed="0"/>
+    <w:lsdException w:name="Colorful List" w:semiHidden="0" w:uiPriority="72" w:unhideWhenUsed="0"/>
+    <w:lsdException w:name="Colorful Grid" w:semiHidden="0" w:uiPriority="73" w:unhideWhenUsed="0"/>
+    <w:lsdException w:name="Light Shading Accent 1" w:semiHidden="0" w:uiPriority="60" w:unhideWhenUsed="0"/>
+    <w:lsdException w:name="Light List Accent 1" w:semiHidden="0" w:uiPriority="61" w:unhideWhenUsed="0"/>
+    <w:lsdException w:name="Light Grid Accent 1" w:semiHidden="0" w:uiPriority="62" w:unhideWhenUsed="0"/>
+    <w:lsdException w:name="Medium Shading 1 Accent 1" w:semiHidden="0" w:uiPriority="63" w:unhideWhenUsed="0"/>
+    <w:lsdException w:name="Medium Shading 2 Accent 1" w:semiHidden="0" w:uiPriority="64" w:unhideWhenUsed="0"/>
+    <w:lsdException w:name="Medium List 1 Accent 1" w:semiHidden="0" w:uiPriority="65" w:unhideWhenUsed="0"/>
+    <w:lsdException w:name="Revision" w:unhideWhenUsed="0"/>
+    <w:lsdException w:name="List Paragraph" w:semiHidden="0" w:uiPriority="34" w:unhideWhenUsed="0" w:qFormat="1"/>
+    <w:lsdException w:name="Quote" w:semiHidden="0" w:uiPriority="29" w:unhideWhenUsed="0" w:qFormat="1"/>
+    <w:lsdException w:name="Intense Quote" w:semiHidden="0" w:uiPriority="30" w:unhideWhenUsed="0" w:qFormat="1"/>
+    <w:lsdException w:name="Medium List 2 Accent 1" w:semiHidden="0" w:uiPriority="66" w:unhideWhenUsed="0"/>
+    <w:lsdException w:name="Medium Grid 1 Accent 1" w:semiHidden="0" w:uiPriority="67" w:unhideWhenUsed="0"/>
+    <w:lsdException w:name="Medium Grid 2 Accent 1" w:semiHidden="0" w:uiPriority="68" w:unhideWhenUsed="0"/>
+    <w:lsdException w:name="Medium Grid 3 Accent 1" w:semiHidden="0" w:uiPriority="69" w:unhideWhenUsed="0"/>
+    <w:lsdException w:name="Dark List Accent 1" w:semiHidden="0" w:uiPriority="70" w:unhideWhenUsed="0"/>
+    <w:lsdException w:name="Colorful Shading Accent 1" w:semiHidden="0" w:uiPriority="71" w:unhideWhenUsed="0"/>
+    <w:lsdException w:name="Colorful List Accent 1" w:semiHidden="0" w:uiPriority="72" w:unhideWhenUsed="0"/>
+    <w:lsdException w:name="Colorful Grid Accent 1" w:semiHidden="0" w:uiPriority="73" w:unhideWhenUsed="0"/>
+    <w:lsdException w:name="Light Shading Accent 2" w:semiHidden="0" w:uiPriority="60" w:unhideWhenUsed="0"/>
+    <w:lsdException w:name="Light List Accent 2" w:semiHidden="0" w:uiPriority="61" w:unhideWhenUsed="0"/>
+    <w:lsdException w:name="Light Grid Accent 2" w:semiHidden="0" w:uiPriority="62" w:unhideWhenUsed="0"/>
+    <w:lsdException w:name="Medium Shading 1 Accent 2" w:semiHidden="0" w:uiPriority="63" w:unhideWhenUsed="0"/>
+    <w:lsdException w:name="Medium Shading 2 Accent 2" w:semiHidden="0" w:uiPriority="64" w:unhideWhenUsed="0"/>
+    <w:lsdException w:name="Medium List 1 Accent 2" w:semiHidden="0" w:uiPriority="65" w:unhideWhenUsed="0"/>
+    <w:lsdException w:name="Medium List 2 Accent 2" w:semiHidden="0" w:uiPriority="66" w:unhideWhenUsed="0"/>
+    <w:lsdException w:name="Medium Grid 1 Accent 2" w:semiHidden="0" w:uiPriority="67" w:unhideWhenUsed="0"/>
+    <w:lsdException w:name="Medium Grid 2 Accent 2" w:semiHidden="0" w:uiPriority="68" w:unhideWhenUsed="0"/>
+    <w:lsdException w:name="Medium Grid 3 Accent 2" w:semiHidden="0" w:uiPriority="69" w:unhideWhenUsed="0"/>
+    <w:lsdException w:name="Dark List Accent 2" w:semiHidden="0" w:uiPriority="70" w:unhideWhenUsed="0"/>
+    <w:lsdException w:name="Colorful Shading Accent 2" w:semiHidden="0" w:uiPriority="71" w:unhideWhenUsed="0"/>
+    <w:lsdException w:name="Colorful List Accent 2" w:semiHidden="0" w:uiPriority="72" w:unhideWhenUsed="0"/>
+    <w:lsdException w:name="Colorful Grid Accent 2" w:semiHidden="0" w:uiPriority="73" w:unhideWhenUsed="0"/>
+    <w:lsdException w:name="Light Shading Accent 3" w:semiHidden="0" w:uiPriority="60" w:unhideWhenUsed="0"/>
+    <w:lsdException w:name="Light List Accent 3" w:semiHidden="0" w:uiPriority="61" w:unhideWhenUsed="0"/>
+    <w:lsdException w:name="Light Grid Accent 3" w:semiHidden="0" w:uiPriority="62" w:unhideWhenUsed="0"/>
+    <w:lsdException w:name="Medium Shading 1 Accent 3" w:semiHidden="0" w:uiPriority="63" w:unhideWhenUsed="0"/>
+    <w:lsdException w:name="Medium Shading 2 Accent 3" w:semiHidden="0" w:uiPriority="64" w:unhideWhenUsed="0"/>
+    <w:lsdException w:name="Medium List 1 Accent 3" w:semiHidden="0" w:uiPriority="65" w:unhideWhenUsed="0"/>
+    <w:lsdException w:name="Medium List 2 Accent 3" w:semiHidden="0" w:uiPriority="66" w:unhideWhenUsed="0"/>
+    <w:lsdException w:name="Medium Grid 1 Accent 3" w:semiHidden="0" w:uiPriority="67" w:unhideWhenUsed="0"/>
+    <w:lsdException w:name="Medium Grid 2 Accent 3" w:semiHidden="0" w:uiPriority="68" w:unhideWhenUsed="0"/>
+    <w:lsdException w:name="Medium Grid 3 Accent 3" w:semiHidden="0" w:uiPriority="69" w:unhideWhenUsed="0"/>
+    <w:lsdException w:name="Dark List Accent 3" w:semiHidden="0" w:uiPriority="70" w:unhideWhenUsed="0"/>
+    <w:lsdException w:name="Colorful Shading Accent 3" w:semiHidden="0" w:uiPriority="71" w:unhideWhenUsed="0"/>
+    <w:lsdException w:name="Colorful List Accent 3" w:semiHidden="0" w:uiPriority="72" w:unhideWhenUsed="0"/>
+    <w:lsdException w:name="Colorful Grid Accent 3" w:semiHidden="0" w:uiPriority="73" w:unhideWhenUsed="0"/>
+    <w:lsdException w:name="Light Shading Accent 4" w:semiHidden="0" w:uiPriority="60" w:unhideWhenUsed="0"/>
+    <w:lsdException w:name="Light List Accent 4" w:semiHidden="0" w:uiPriority="61" w:unhideWhenUsed="0"/>
+    <w:lsdException w:name="Light Grid Accent 4" w:semiHidden="0" w:uiPriority="62" w:unhideWhenUsed="0"/>
+    <w:lsdException w:name="Medium Shading 1 Accent 4" w:semiHidden="0" w:uiPriority="63" w:unhideWhenUsed="0"/>
+    <w:lsdException w:name="Medium Shading 2 Accent 4" w:semiHidden="0" w:uiPriority="64" w:unhideWhenUsed="0"/>
+    <w:lsdException w:name="Medium List 1 Accent 4" w:semiHidden="0" w:uiPriority="65" w:unhideWhenUsed="0"/>
+    <w:lsdException w:name="Medium List 2 Accent 4" w:semiHidden="0" w:uiPriority="66" w:unhideWhenUsed="0"/>
+    <w:lsdException w:name="Medium Grid 1 Accent 4" w:semiHidden="0" w:uiPriority="67" w:unhideWhenUsed="0"/>
+    <w:lsdException w:name="Medium Grid 2 Accent 4" w:semiHidden="0" w:uiPriority="68" w:unhideWhenUsed="0"/>
+    <w:lsdException w:name="Medium Grid 3 Accent 4" w:semiHidden="0" w:uiPriority="69" w:unhideWhenUsed="0"/>
+    <w:lsdException w:name="Dark List Accent 4" w:semiHidden="0" w:uiPriority="70" w:unhideWhenUsed="0"/>
+    <w:lsdException w:name="Colorful Shading Accent 4" w:semiHidden="0" w:uiPriority="71" w:unhideWhenUsed="0"/>
+    <w:lsdException w:name="Colorful List Accent 4" w:semiHidden="0" w:uiPriority="72" w:unhideWhenUsed="0"/>
+    <w:lsdException w:name="Colorful Grid Accent 4" w:semiHidden="0" w:uiPriority="73" w:unhideWhenUsed="0"/>
+    <w:lsdException w:name="Light Shading Accent 5" w:semiHidden="0" w:uiPriority="60" w:unhideWhenUsed="0"/>
+    <w:lsdException w:name="Light List Accent 5" w:semiHidden="0" w:uiPriority="61" w:unhideWhenUsed="0"/>
+    <w:lsdException w:name="Light Grid Accent 5" w:semiHidden="0" w:uiPriority="62" w:unhideWhenUsed="0"/>
+    <w:lsdException w:name="Medium Shading 1 Accent 5" w:semiHidden="0" w:uiPriority="63" w:unhideWhenUsed="0"/>
+    <w:lsdException w:name="Medium Shading 2 Accent 5" w:semiHidden="0" w:uiPriority="64" w:unhideWhenUsed="0"/>
+    <w:lsdException w:name="Medium List 1 Accent 5" w:semiHidden="0" w:uiPriority="65" w:unhideWhenUsed="0"/>
+    <w:lsdException w:name="Medium List 2 Accent 5" w:semiHidden="0" w:uiPriority="66" w:unhideWhenUsed="0"/>
+    <w:lsdException w:name="Medium Grid 1 Accent 5" w:semiHidden="0" w:uiPriority="67" w:unhideWhenUsed="0"/>
+    <w:lsdException w:name="Medium Grid 2 Accent 5" w:semiHidden="0" w:uiPriority="68" w:unhideWhenUsed="0"/>
+    <w:lsdException w:name="Medium Grid 3 Accent 5" w:semiHidden="0" w:uiPriority="69" w:unhideWhenUsed="0"/>
+    <w:lsdException w:name="Dark List Accent 5" w:semiHidden="0" w:uiPriority="70" w:unhideWhenUsed="0"/>
+    <w:lsdException w:name="Colorful Shading Accent 5" w:semiHidden="0" w:uiPriority="71" w:unhideWhenUsed="0"/>
+    <w:lsdException w:name="Colorful List Accent 5" w:semiHidden="0" w:uiPriority="72" w:unhideWhenUsed="0"/>
+    <w:lsdException w:name="Colorful Grid Accent 5" w:semiHidden="0" w:uiPriority="73" w:unhideWhenUsed="0"/>
+    <w:lsdException w:name="Light Shading Accent 6" w:semiHidden="0" w:uiPriority="60" w:unhideWhenUsed="0"/>
+    <w:lsdException w:name="Light List Accent 6" w:semiHidden="0" w:uiPriority="61" w:unhideWhenUsed="0"/>
+    <w:lsdException w:name="Light Grid Accent 6" w:semiHidden="0" w:uiPriority="62" w:unhideWhenUsed="0"/>
+    <w:lsdException w:name="Medium Shading 1 Accent 6" w:semiHidden="0" w:uiPriority="63" w:unhideWhenUsed="0"/>
+    <w:lsdException w:name="Medium Shading 2 Accent 6" w:semiHidden="0" w:uiPriority="64" w:unhideWhenUsed="0"/>
+    <w:lsdException w:name="Medium List 1 Accent 6" w:semiHidden="0" w:uiPriority="65" w:unhideWhenUsed="0"/>
+    <w:lsdException w:name="Medium List 2 Accent 6" w:semiHidden="0" w:uiPriority="66" w:unhideWhenUsed="0"/>
+    <w:lsdException w:name="Medium Grid 1 Accent 6" w:semiHidden="0" w:uiPriority="67" w:unhideWhenUsed="0"/>
+    <w:lsdException w:name="Medium Grid 2 Accent 6" w:semiHidden="0" w:uiPriority="68" w:unhideWhenUsed="0"/>
+    <w:lsdException w:name="Medium Grid 3 Accent 6" w:semiHidden="0" w:uiPriority="69" w:unhideWhenUsed="0"/>
+    <w:lsdException w:name="Dark List Accent 6" w:semiHidden="0" w:uiPriority="70" w:unhideWhenUsed="0"/>
+    <w:lsdException w:name="Colorful Shading Accent 6" w:semiHidden="0" w:uiPriority="71" w:unhideWhenUsed="0"/>
+    <w:lsdException w:name="Colorful List Accent 6" w:semiHidden="0" w:uiPriority="72" w:unhideWhenUsed="0"/>
+    <w:lsdException w:name="Colorful Grid Accent 6" w:semiHidden="0" w:uiPriority="73" w:unhideWhenUsed="0"/>
+    <w:lsdException w:name="Subtle Emphasis" w:semiHidden="0" w:uiPriority="19" w:unhideWhenUsed="0" w:qFormat="1"/>
+    <w:lsdException w:name="Intense Emphasis" w:semiHidden="0" w:uiPriority="21" w:unhideWhenUsed="0" w:qFormat="1"/>
+    <w:lsdException w:name="Subtle Reference" w:semiHidden="0" w:uiPriority="31" w:unhideWhenUsed="0" w:qFormat="1"/>
+    <w:lsdException w:name="Intense Reference" w:semiHidden="0" w:uiPriority="32" w:unhideWhenUsed="0" w:qFormat="1"/>
+    <w:lsdException w:name="Book Title" w:semiHidden="0" w:uiPriority="33" w:unhideWhenUsed="0" w:qFormat="1"/>
+    <w:lsdException w:name="Bibliography" w:uiPriority="37"/>
+    <w:lsdException w:name="TOC Heading" w:uiPriority="39" w:qFormat="1"/>
   </w:latentStyles>
   <w:style w:type="paragraph" w:default="1" w:styleId="Normal">
     <w:name w:val="Normal"/>
+    <w:rsid w:val="008528B3"/>
     <w:pPr>
       <w:suppressAutoHyphens/>
     </w:pPr>
@@ -5004,6 +4792,7 @@
     <w:name w:val="heading 1"/>
     <w:basedOn w:val="Normal"/>
     <w:next w:val="Normal"/>
+    <w:rsid w:val="008528B3"/>
     <w:pPr>
       <w:keepNext/>
       <w:keepLines/>
@@ -5020,6 +4809,7 @@
     <w:name w:val="heading 2"/>
     <w:basedOn w:val="Normal"/>
     <w:next w:val="Normal"/>
+    <w:rsid w:val="008528B3"/>
     <w:pPr>
       <w:keepNext/>
       <w:keepLines/>
@@ -5036,6 +4826,7 @@
     <w:name w:val="heading 3"/>
     <w:basedOn w:val="Normal"/>
     <w:next w:val="Normal"/>
+    <w:rsid w:val="008528B3"/>
     <w:pPr>
       <w:keepNext/>
       <w:keepLines/>
@@ -5052,6 +4843,7 @@
     <w:name w:val="heading 4"/>
     <w:basedOn w:val="Normal"/>
     <w:next w:val="Normal"/>
+    <w:rsid w:val="008528B3"/>
     <w:pPr>
       <w:keepNext/>
       <w:keepLines/>
@@ -5068,6 +4860,7 @@
     <w:name w:val="heading 5"/>
     <w:basedOn w:val="Normal"/>
     <w:next w:val="Normal"/>
+    <w:rsid w:val="008528B3"/>
     <w:pPr>
       <w:keepNext/>
       <w:keepLines/>
@@ -5084,6 +4877,7 @@
     <w:name w:val="heading 6"/>
     <w:basedOn w:val="Normal"/>
     <w:next w:val="Normal"/>
+    <w:rsid w:val="008528B3"/>
     <w:pPr>
       <w:keepNext/>
       <w:keepLines/>
@@ -5105,6 +4899,7 @@
     <w:uiPriority w:val="99"/>
     <w:semiHidden/>
     <w:unhideWhenUsed/>
+    <w:qFormat/>
     <w:tblPr>
       <w:tblInd w:w="0" w:type="dxa"/>
       <w:tblCellMar>
@@ -5125,6 +4920,7 @@
     <w:name w:val="Title"/>
     <w:basedOn w:val="Normal"/>
     <w:next w:val="Normal"/>
+    <w:rsid w:val="008528B3"/>
     <w:pPr>
       <w:keepNext/>
       <w:keepLines/>
@@ -5140,6 +4936,7 @@
     <w:name w:val="Subtitle"/>
     <w:basedOn w:val="Normal"/>
     <w:next w:val="Normal"/>
+    <w:rsid w:val="008528B3"/>
     <w:pPr>
       <w:keepNext/>
       <w:keepLines/>
@@ -5156,14 +4953,16 @@
   <w:style w:type="character" w:styleId="Hyperlink">
     <w:name w:val="Hyperlink"/>
     <w:basedOn w:val="DefaultParagraphFont"/>
+    <w:rsid w:val="008528B3"/>
     <w:rPr>
       <w:color w:val="0563C1"/>
       <w:u w:val="single"/>
     </w:rPr>
   </w:style>
-  <w:style w:type="character" w:styleId="UnresolvedMention">
+  <w:style w:type="character" w:customStyle="1" w:styleId="UnresolvedMention">
     <w:name w:val="Unresolved Mention"/>
     <w:basedOn w:val="DefaultParagraphFont"/>
+    <w:rsid w:val="008528B3"/>
     <w:rPr>
       <w:color w:val="808080"/>
       <w:shd w:val="clear" w:color="auto" w:fill="E6E6E6"/>
@@ -5207,6 +5006,7 @@
     <w:link w:val="FooterChar"/>
     <w:uiPriority w:val="99"/>
     <w:unhideWhenUsed/>
+    <w:rsid w:val="008528B3"/>
     <w:pPr>
       <w:tabs>
         <w:tab w:val="center" w:pos="4680"/>
@@ -5219,6 +5019,34 @@
     <w:basedOn w:val="DefaultParagraphFont"/>
     <w:link w:val="Footer"/>
     <w:uiPriority w:val="99"/>
+    <w:rsid w:val="008528B3"/>
+  </w:style>
+  <w:style w:type="paragraph" w:styleId="BalloonText">
+    <w:name w:val="Balloon Text"/>
+    <w:basedOn w:val="Normal"/>
+    <w:link w:val="BalloonTextChar"/>
+    <w:uiPriority w:val="99"/>
+    <w:semiHidden/>
+    <w:unhideWhenUsed/>
+    <w:rsid w:val="005A3CCF"/>
+    <w:rPr>
+      <w:rFonts w:ascii="Tahoma" w:hAnsi="Tahoma" w:cs="Tahoma"/>
+      <w:sz w:val="16"/>
+      <w:szCs w:val="16"/>
+    </w:rPr>
+  </w:style>
+  <w:style w:type="character" w:customStyle="1" w:styleId="BalloonTextChar">
+    <w:name w:val="Balloon Text Char"/>
+    <w:basedOn w:val="DefaultParagraphFont"/>
+    <w:link w:val="BalloonText"/>
+    <w:uiPriority w:val="99"/>
+    <w:semiHidden/>
+    <w:rsid w:val="005A3CCF"/>
+    <w:rPr>
+      <w:rFonts w:ascii="Tahoma" w:hAnsi="Tahoma" w:cs="Tahoma"/>
+      <w:sz w:val="16"/>
+      <w:szCs w:val="16"/>
+    </w:rPr>
   </w:style>
 </w:styles>
 </file>
@@ -5266,7 +5094,7 @@
     </a:clrScheme>
     <a:fontScheme name="Office">
       <a:majorFont>
-        <a:latin typeface="Calibri Light" panose="020F0302020204030204"/>
+        <a:latin typeface="Calibri Light"/>
         <a:ea typeface=""/>
         <a:cs typeface=""/>
         <a:font script="Jpan" typeface="游ゴシック Light"/>
@@ -5318,7 +5146,7 @@
         <a:font script="Tfng" typeface="Ebrima"/>
       </a:majorFont>
       <a:minorFont>
-        <a:latin typeface="Calibri" panose="020F0502020204030204"/>
+        <a:latin typeface="Calibri"/>
         <a:ea typeface=""/>
         <a:cs typeface=""/>
         <a:font script="Jpan" typeface="游明朝"/>
@@ -5512,7 +5340,7 @@
   <a:extraClrSchemeLst/>
   <a:extLst>
     <a:ext uri="{05A4C25C-085E-4340-85A3-A5531E510DB2}">
-      <thm15:themeFamily xmlns:thm15="http://schemas.microsoft.com/office/thememl/2012/main" name="Office Theme" id="{62F939B6-93AF-4DB8-9C6B-D6C7DFDC589F}" vid="{4A3C46E8-61CC-4603-A589-7422A47A8E4A}"/>
+      <thm15:themeFamily xmlns:thm15="http://schemas.microsoft.com/office/thememl/2012/main" xmlns="" name="Office Theme" id="{62F939B6-93AF-4DB8-9C6B-D6C7DFDC589F}" vid="{4A3C46E8-61CC-4603-A589-7422A47A8E4A}"/>
     </a:ext>
   </a:extLst>
 </a:theme>

</xml_diff>